<commit_message>
Improve calc & excel export
</commit_message>
<xml_diff>
--- a/private/exports/tasks/task.docx
+++ b/private/exports/tasks/task.docx
@@ -5,29 +5,29 @@
     <w:tbl>
       <w:tblPr>
         <w:tblW w:w="9638" w:type="dxa"/>
-        <w:jc w:val="start"/>
+        <w:jc w:val="left"/>
         <w:tblInd w:w="0" w:type="dxa"/>
         <w:tblCellMar>
           <w:top w:w="55" w:type="dxa"/>
-          <w:start w:w="55" w:type="dxa"/>
+          <w:left w:w="55" w:type="dxa"/>
           <w:bottom w:w="55" w:type="dxa"/>
-          <w:end w:w="55" w:type="dxa"/>
+          <w:right w:w="55" w:type="dxa"/>
         </w:tblCellMar>
       </w:tblPr>
       <w:tblGrid>
-        <w:gridCol w:w="2207"/>
+        <w:gridCol w:w="2206"/>
         <w:gridCol w:w="1026"/>
-        <w:gridCol w:w="3291"/>
-        <w:gridCol w:w="3114"/>
+        <w:gridCol w:w="3290"/>
+        <w:gridCol w:w="3116"/>
       </w:tblGrid>
       <w:tr>
         <w:trPr/>
         <w:tc>
           <w:tcPr>
-            <w:tcW w:w="2207" w:type="dxa"/>
+            <w:tcW w:w="2206" w:type="dxa"/>
             <w:tcBorders>
               <w:top w:val="single" w:sz="4" w:space="0" w:color="5983B0"/>
-              <w:start w:val="single" w:sz="4" w:space="0" w:color="5983B0"/>
+              <w:left w:val="single" w:sz="4" w:space="0" w:color="5983B0"/>
               <w:bottom w:val="single" w:sz="4" w:space="0" w:color="5983B0"/>
             </w:tcBorders>
             <w:shd w:fill="DEE6EF" w:val="clear"/>
@@ -36,7 +36,7 @@
             <w:pPr>
               <w:pStyle w:val="Contenudetableau"/>
               <w:bidi w:val="0"/>
-              <w:jc w:val="start"/>
+              <w:jc w:val="left"/>
               <w:rPr>
                 <w:rFonts w:ascii="Liberation Sans" w:hAnsi="Liberation Sans"/>
                 <w:b/>
@@ -71,37 +71,19 @@
                 <w:szCs w:val="24"/>
                 <w:u w:val="none"/>
               </w:rPr>
-              <w:t>P</w:t>
-            </w:r>
-            <w:r>
-              <w:rPr>
-                <w:rFonts w:ascii="Liberation Sans" w:hAnsi="Liberation Sans"/>
-                <w:b/>
-                <w:bCs/>
-                <w:i w:val="false"/>
-                <w:iCs w:val="false"/>
-                <w:strike w:val="false"/>
-                <w:dstrike w:val="false"/>
-                <w:outline w:val="false"/>
-                <w:shadow w:val="false"/>
-                <w:color w:val="000000"/>
-                <w:sz w:val="24"/>
-                <w:szCs w:val="24"/>
-                <w:u w:val="none"/>
-              </w:rPr>
-              <w:t>ROJET</w:t>
+              <w:t>PROJET</w:t>
             </w:r>
           </w:p>
         </w:tc>
         <w:tc>
           <w:tcPr>
-            <w:tcW w:w="7431" w:type="dxa"/>
+            <w:tcW w:w="7432" w:type="dxa"/>
             <w:gridSpan w:val="3"/>
             <w:tcBorders>
               <w:top w:val="single" w:sz="4" w:space="0" w:color="5983B0"/>
-              <w:start w:val="single" w:sz="4" w:space="0" w:color="5983B0"/>
+              <w:left w:val="single" w:sz="4" w:space="0" w:color="5983B0"/>
               <w:bottom w:val="single" w:sz="4" w:space="0" w:color="5983B0"/>
-              <w:end w:val="single" w:sz="4" w:space="0" w:color="5983B0"/>
+              <w:right w:val="single" w:sz="4" w:space="0" w:color="5983B0"/>
             </w:tcBorders>
             <w:shd w:fill="auto" w:val="clear"/>
           </w:tcPr>
@@ -109,7 +91,7 @@
             <w:pPr>
               <w:pStyle w:val="Contenudetableau"/>
               <w:bidi w:val="0"/>
-              <w:jc w:val="start"/>
+              <w:jc w:val="left"/>
               <w:rPr>
                 <w:rFonts w:ascii="Liberation Sans" w:hAnsi="Liberation Sans"/>
                 <w:b w:val="false"/>
@@ -153,9 +135,9 @@
         <w:trPr/>
         <w:tc>
           <w:tcPr>
-            <w:tcW w:w="2207" w:type="dxa"/>
+            <w:tcW w:w="2206" w:type="dxa"/>
             <w:tcBorders>
-              <w:start w:val="single" w:sz="4" w:space="0" w:color="5983B0"/>
+              <w:left w:val="single" w:sz="4" w:space="0" w:color="5983B0"/>
               <w:bottom w:val="single" w:sz="4" w:space="0" w:color="5983B0"/>
             </w:tcBorders>
             <w:shd w:fill="DEE6EF" w:val="clear"/>
@@ -164,7 +146,7 @@
             <w:pPr>
               <w:pStyle w:val="Contenudetableau"/>
               <w:bidi w:val="0"/>
-              <w:jc w:val="start"/>
+              <w:jc w:val="left"/>
               <w:rPr>
                 <w:rFonts w:ascii="Liberation Sans" w:hAnsi="Liberation Sans"/>
                 <w:b/>
@@ -205,12 +187,12 @@
         </w:tc>
         <w:tc>
           <w:tcPr>
-            <w:tcW w:w="7431" w:type="dxa"/>
+            <w:tcW w:w="7432" w:type="dxa"/>
             <w:gridSpan w:val="3"/>
             <w:tcBorders>
-              <w:start w:val="single" w:sz="4" w:space="0" w:color="5983B0"/>
+              <w:left w:val="single" w:sz="4" w:space="0" w:color="5983B0"/>
               <w:bottom w:val="single" w:sz="4" w:space="0" w:color="5983B0"/>
-              <w:end w:val="single" w:sz="4" w:space="0" w:color="5983B0"/>
+              <w:right w:val="single" w:sz="4" w:space="0" w:color="5983B0"/>
             </w:tcBorders>
             <w:shd w:fill="auto" w:val="clear"/>
           </w:tcPr>
@@ -218,7 +200,7 @@
             <w:pPr>
               <w:pStyle w:val="Contenudetableau"/>
               <w:bidi w:val="0"/>
-              <w:jc w:val="start"/>
+              <w:jc w:val="left"/>
               <w:rPr>
                 <w:rFonts w:ascii="Liberation Sans" w:hAnsi="Liberation Sans"/>
                 <w:b w:val="false"/>
@@ -262,9 +244,9 @@
         <w:trPr/>
         <w:tc>
           <w:tcPr>
-            <w:tcW w:w="2207" w:type="dxa"/>
+            <w:tcW w:w="2206" w:type="dxa"/>
             <w:tcBorders>
-              <w:start w:val="single" w:sz="4" w:space="0" w:color="5983B0"/>
+              <w:left w:val="single" w:sz="4" w:space="0" w:color="5983B0"/>
               <w:bottom w:val="single" w:sz="4" w:space="0" w:color="5983B0"/>
             </w:tcBorders>
             <w:shd w:fill="DEE6EF" w:val="clear"/>
@@ -273,7 +255,7 @@
             <w:pPr>
               <w:pStyle w:val="Contenudetableau"/>
               <w:bidi w:val="0"/>
-              <w:jc w:val="start"/>
+              <w:jc w:val="left"/>
               <w:rPr>
                 <w:rFonts w:ascii="Liberation Sans" w:hAnsi="Liberation Sans"/>
                 <w:b/>
@@ -314,12 +296,12 @@
         </w:tc>
         <w:tc>
           <w:tcPr>
-            <w:tcW w:w="7431" w:type="dxa"/>
+            <w:tcW w:w="7432" w:type="dxa"/>
             <w:gridSpan w:val="3"/>
             <w:tcBorders>
-              <w:start w:val="single" w:sz="4" w:space="0" w:color="5983B0"/>
+              <w:left w:val="single" w:sz="4" w:space="0" w:color="5983B0"/>
               <w:bottom w:val="single" w:sz="4" w:space="0" w:color="5983B0"/>
-              <w:end w:val="single" w:sz="4" w:space="0" w:color="5983B0"/>
+              <w:right w:val="single" w:sz="4" w:space="0" w:color="5983B0"/>
             </w:tcBorders>
             <w:shd w:fill="auto" w:val="clear"/>
           </w:tcPr>
@@ -327,7 +309,7 @@
             <w:pPr>
               <w:pStyle w:val="Contenudetableau"/>
               <w:bidi w:val="0"/>
-              <w:jc w:val="start"/>
+              <w:jc w:val="left"/>
               <w:rPr/>
             </w:pPr>
             <w:r>
@@ -346,115 +328,7 @@
                 <w:szCs w:val="24"/>
                 <w:u w:val="none"/>
               </w:rPr>
-              <w:t>{d.a</w:t>
-            </w:r>
-            <w:r>
-              <w:rPr>
-                <w:rFonts w:ascii="Liberation Sans" w:hAnsi="Liberation Sans"/>
-                <w:b w:val="false"/>
-                <w:bCs w:val="false"/>
-                <w:i w:val="false"/>
-                <w:iCs w:val="false"/>
-                <w:strike w:val="false"/>
-                <w:dstrike w:val="false"/>
-                <w:outline w:val="false"/>
-                <w:shadow w:val="false"/>
-                <w:color w:val="000000"/>
-                <w:sz w:val="24"/>
-                <w:szCs w:val="24"/>
-                <w:u w:val="none"/>
-              </w:rPr>
-              <w:t>ssignedTo</w:t>
-            </w:r>
-            <w:r>
-              <w:rPr>
-                <w:rFonts w:ascii="Liberation Sans" w:hAnsi="Liberation Sans"/>
-                <w:b w:val="false"/>
-                <w:bCs w:val="false"/>
-                <w:i w:val="false"/>
-                <w:iCs w:val="false"/>
-                <w:strike w:val="false"/>
-                <w:dstrike w:val="false"/>
-                <w:outline w:val="false"/>
-                <w:shadow w:val="false"/>
-                <w:color w:val="000000"/>
-                <w:sz w:val="24"/>
-                <w:szCs w:val="24"/>
-                <w:u w:val="none"/>
-              </w:rPr>
-              <w:t>.</w:t>
-            </w:r>
-            <w:r>
-              <w:rPr>
-                <w:rFonts w:ascii="Liberation Sans" w:hAnsi="Liberation Sans"/>
-                <w:b w:val="false"/>
-                <w:bCs w:val="false"/>
-                <w:i w:val="false"/>
-                <w:iCs w:val="false"/>
-                <w:strike w:val="false"/>
-                <w:dstrike w:val="false"/>
-                <w:outline w:val="false"/>
-                <w:shadow w:val="false"/>
-                <w:color w:val="000000"/>
-                <w:sz w:val="24"/>
-                <w:szCs w:val="24"/>
-                <w:u w:val="none"/>
-              </w:rPr>
-              <w:t>emails[i=</w:t>
-            </w:r>
-            <w:r>
-              <w:rPr>
-                <w:rFonts w:ascii="Liberation Sans" w:hAnsi="Liberation Sans"/>
-                <w:b w:val="false"/>
-                <w:bCs w:val="false"/>
-                <w:i w:val="false"/>
-                <w:iCs w:val="false"/>
-                <w:strike w:val="false"/>
-                <w:dstrike w:val="false"/>
-                <w:outline w:val="false"/>
-                <w:shadow w:val="false"/>
-                <w:color w:val="000000"/>
-                <w:sz w:val="24"/>
-                <w:szCs w:val="24"/>
-                <w:u w:val="none"/>
-              </w:rPr>
-              <w:t>0</w:t>
-            </w:r>
-            <w:r>
-              <w:rPr>
-                <w:rFonts w:ascii="Liberation Sans" w:hAnsi="Liberation Sans"/>
-                <w:b w:val="false"/>
-                <w:bCs w:val="false"/>
-                <w:i w:val="false"/>
-                <w:iCs w:val="false"/>
-                <w:strike w:val="false"/>
-                <w:dstrike w:val="false"/>
-                <w:outline w:val="false"/>
-                <w:shadow w:val="false"/>
-                <w:color w:val="000000"/>
-                <w:sz w:val="24"/>
-                <w:szCs w:val="24"/>
-                <w:u w:val="none"/>
-              </w:rPr>
-              <w:t>].address</w:t>
-            </w:r>
-            <w:r>
-              <w:rPr>
-                <w:rFonts w:ascii="Liberation Sans" w:hAnsi="Liberation Sans"/>
-                <w:b w:val="false"/>
-                <w:bCs w:val="false"/>
-                <w:i w:val="false"/>
-                <w:iCs w:val="false"/>
-                <w:strike w:val="false"/>
-                <w:dstrike w:val="false"/>
-                <w:outline w:val="false"/>
-                <w:shadow w:val="false"/>
-                <w:color w:val="000000"/>
-                <w:sz w:val="24"/>
-                <w:szCs w:val="24"/>
-                <w:u w:val="none"/>
-              </w:rPr>
-              <w:t>}</w:t>
+              <w:t>{d.assignedTo.emails[i=0].address}</w:t>
             </w:r>
           </w:p>
         </w:tc>
@@ -463,9 +337,9 @@
         <w:trPr/>
         <w:tc>
           <w:tcPr>
-            <w:tcW w:w="2207" w:type="dxa"/>
+            <w:tcW w:w="2206" w:type="dxa"/>
             <w:tcBorders>
-              <w:start w:val="single" w:sz="4" w:space="0" w:color="5983B0"/>
+              <w:left w:val="single" w:sz="4" w:space="0" w:color="5983B0"/>
               <w:bottom w:val="single" w:sz="4" w:space="0" w:color="5983B0"/>
             </w:tcBorders>
             <w:shd w:fill="DEE6EF" w:val="clear"/>
@@ -474,7 +348,7 @@
             <w:pPr>
               <w:pStyle w:val="Contenudetableau"/>
               <w:bidi w:val="0"/>
-              <w:jc w:val="start"/>
+              <w:jc w:val="left"/>
               <w:rPr>
                 <w:rFonts w:ascii="Liberation Sans" w:hAnsi="Liberation Sans"/>
                 <w:b/>
@@ -515,12 +389,12 @@
         </w:tc>
         <w:tc>
           <w:tcPr>
-            <w:tcW w:w="7431" w:type="dxa"/>
+            <w:tcW w:w="7432" w:type="dxa"/>
             <w:gridSpan w:val="3"/>
             <w:tcBorders>
-              <w:start w:val="single" w:sz="4" w:space="0" w:color="5983B0"/>
+              <w:left w:val="single" w:sz="4" w:space="0" w:color="5983B0"/>
               <w:bottom w:val="single" w:sz="4" w:space="0" w:color="5983B0"/>
-              <w:end w:val="single" w:sz="4" w:space="0" w:color="5983B0"/>
+              <w:right w:val="single" w:sz="4" w:space="0" w:color="5983B0"/>
             </w:tcBorders>
             <w:shd w:fill="auto" w:val="clear"/>
           </w:tcPr>
@@ -528,7 +402,7 @@
             <w:pPr>
               <w:pStyle w:val="Contenudetableau"/>
               <w:bidi w:val="0"/>
-              <w:jc w:val="start"/>
+              <w:jc w:val="left"/>
               <w:rPr/>
             </w:pPr>
             <w:r>
@@ -547,50 +421,14 @@
                 <w:szCs w:val="24"/>
                 <w:u w:val="none"/>
               </w:rPr>
-              <w:t>{d.w</w:t>
-            </w:r>
-            <w:r>
-              <w:rPr>
-                <w:rFonts w:ascii="Liberation Sans" w:hAnsi="Liberation Sans"/>
-                <w:b w:val="false"/>
-                <w:bCs w:val="false"/>
-                <w:i w:val="false"/>
-                <w:iCs w:val="false"/>
-                <w:strike w:val="false"/>
-                <w:dstrike w:val="false"/>
-                <w:outline w:val="false"/>
-                <w:shadow w:val="false"/>
-                <w:color w:val="000000"/>
-                <w:sz w:val="24"/>
-                <w:szCs w:val="24"/>
-                <w:u w:val="none"/>
-              </w:rPr>
-              <w:t>atchers[i]</w:t>
-            </w:r>
-            <w:r>
-              <w:rPr>
-                <w:rFonts w:ascii="Liberation Sans" w:hAnsi="Liberation Sans"/>
-                <w:b w:val="false"/>
-                <w:bCs w:val="false"/>
-                <w:i w:val="false"/>
-                <w:iCs w:val="false"/>
-                <w:strike w:val="false"/>
-                <w:dstrike w:val="false"/>
-                <w:outline w:val="false"/>
-                <w:shadow w:val="false"/>
-                <w:color w:val="000000"/>
-                <w:sz w:val="24"/>
-                <w:szCs w:val="24"/>
-                <w:u w:val="none"/>
-              </w:rPr>
-              <w:t>.emails[i].address}</w:t>
+              <w:t>{d.watchers[i].emails[i].address}</w:t>
             </w:r>
           </w:p>
           <w:p>
             <w:pPr>
               <w:pStyle w:val="Contenudetableau"/>
               <w:bidi w:val="0"/>
-              <w:jc w:val="start"/>
+              <w:jc w:val="left"/>
               <w:rPr/>
             </w:pPr>
             <w:r>
@@ -609,79 +447,7 @@
                 <w:szCs w:val="24"/>
                 <w:u w:val="none"/>
               </w:rPr>
-              <w:t>{d.w</w:t>
-            </w:r>
-            <w:r>
-              <w:rPr>
-                <w:rFonts w:ascii="Liberation Sans" w:hAnsi="Liberation Sans"/>
-                <w:b w:val="false"/>
-                <w:bCs w:val="false"/>
-                <w:i w:val="false"/>
-                <w:iCs w:val="false"/>
-                <w:strike w:val="false"/>
-                <w:dstrike w:val="false"/>
-                <w:outline w:val="false"/>
-                <w:shadow w:val="false"/>
-                <w:color w:val="000000"/>
-                <w:sz w:val="24"/>
-                <w:szCs w:val="24"/>
-                <w:u w:val="none"/>
-              </w:rPr>
-              <w:t>atchers[i</w:t>
-            </w:r>
-            <w:r>
-              <w:rPr>
-                <w:rFonts w:ascii="Liberation Sans" w:hAnsi="Liberation Sans"/>
-                <w:b w:val="false"/>
-                <w:bCs w:val="false"/>
-                <w:i w:val="false"/>
-                <w:iCs w:val="false"/>
-                <w:strike w:val="false"/>
-                <w:dstrike w:val="false"/>
-                <w:outline w:val="false"/>
-                <w:shadow w:val="false"/>
-                <w:color w:val="000000"/>
-                <w:sz w:val="24"/>
-                <w:szCs w:val="24"/>
-                <w:u w:val="none"/>
-              </w:rPr>
-              <w:t>+1</w:t>
-            </w:r>
-            <w:r>
-              <w:rPr>
-                <w:rFonts w:ascii="Liberation Sans" w:hAnsi="Liberation Sans"/>
-                <w:b w:val="false"/>
-                <w:bCs w:val="false"/>
-                <w:i w:val="false"/>
-                <w:iCs w:val="false"/>
-                <w:strike w:val="false"/>
-                <w:dstrike w:val="false"/>
-                <w:outline w:val="false"/>
-                <w:shadow w:val="false"/>
-                <w:color w:val="000000"/>
-                <w:sz w:val="24"/>
-                <w:szCs w:val="24"/>
-                <w:u w:val="none"/>
-              </w:rPr>
-              <w:t>]</w:t>
-            </w:r>
-            <w:r>
-              <w:rPr>
-                <w:rFonts w:ascii="Liberation Sans" w:hAnsi="Liberation Sans"/>
-                <w:b w:val="false"/>
-                <w:bCs w:val="false"/>
-                <w:i w:val="false"/>
-                <w:iCs w:val="false"/>
-                <w:strike w:val="false"/>
-                <w:dstrike w:val="false"/>
-                <w:outline w:val="false"/>
-                <w:shadow w:val="false"/>
-                <w:color w:val="000000"/>
-                <w:sz w:val="24"/>
-                <w:szCs w:val="24"/>
-                <w:u w:val="none"/>
-              </w:rPr>
-              <w:t>.emails[i].address}</w:t>
+              <w:t>{d.watchers[i+1].emails[i].address}</w:t>
             </w:r>
           </w:p>
         </w:tc>
@@ -690,10 +456,10 @@
         <w:trPr/>
         <w:tc>
           <w:tcPr>
-            <w:tcW w:w="3233" w:type="dxa"/>
+            <w:tcW w:w="3232" w:type="dxa"/>
             <w:gridSpan w:val="2"/>
             <w:tcBorders>
-              <w:start w:val="single" w:sz="4" w:space="0" w:color="5983B0"/>
+              <w:left w:val="single" w:sz="4" w:space="0" w:color="5983B0"/>
               <w:bottom w:val="single" w:sz="4" w:space="0" w:color="5983B0"/>
             </w:tcBorders>
             <w:shd w:fill="DEE6EF" w:val="clear"/>
@@ -702,7 +468,7 @@
             <w:pPr>
               <w:pStyle w:val="Contenudetableau"/>
               <w:bidi w:val="0"/>
-              <w:jc w:val="start"/>
+              <w:jc w:val="left"/>
               <w:rPr>
                 <w:rFonts w:ascii="Liberation Sans" w:hAnsi="Liberation Sans"/>
                 <w:b/>
@@ -743,9 +509,9 @@
         </w:tc>
         <w:tc>
           <w:tcPr>
-            <w:tcW w:w="3291" w:type="dxa"/>
+            <w:tcW w:w="3290" w:type="dxa"/>
             <w:tcBorders>
-              <w:start w:val="single" w:sz="4" w:space="0" w:color="5983B0"/>
+              <w:left w:val="single" w:sz="4" w:space="0" w:color="5983B0"/>
               <w:bottom w:val="single" w:sz="4" w:space="0" w:color="5983B0"/>
             </w:tcBorders>
             <w:shd w:fill="DEE6EF" w:val="clear"/>
@@ -754,7 +520,7 @@
             <w:pPr>
               <w:pStyle w:val="Contenudetableau"/>
               <w:bidi w:val="0"/>
-              <w:jc w:val="start"/>
+              <w:jc w:val="left"/>
               <w:rPr>
                 <w:rFonts w:ascii="Liberation Sans" w:hAnsi="Liberation Sans"/>
                 <w:b/>
@@ -795,11 +561,11 @@
         </w:tc>
         <w:tc>
           <w:tcPr>
-            <w:tcW w:w="3114" w:type="dxa"/>
+            <w:tcW w:w="3116" w:type="dxa"/>
             <w:tcBorders>
-              <w:start w:val="single" w:sz="4" w:space="0" w:color="5983B0"/>
+              <w:left w:val="single" w:sz="4" w:space="0" w:color="5983B0"/>
               <w:bottom w:val="single" w:sz="4" w:space="0" w:color="5983B0"/>
-              <w:end w:val="single" w:sz="4" w:space="0" w:color="5983B0"/>
+              <w:right w:val="single" w:sz="4" w:space="0" w:color="5983B0"/>
             </w:tcBorders>
             <w:shd w:fill="DEE6EF" w:val="clear"/>
           </w:tcPr>
@@ -807,7 +573,7 @@
             <w:pPr>
               <w:pStyle w:val="Contenudetableau"/>
               <w:bidi w:val="0"/>
-              <w:jc w:val="start"/>
+              <w:jc w:val="left"/>
               <w:rPr/>
             </w:pPr>
             <w:r>
@@ -826,25 +592,7 @@
                 <w:szCs w:val="24"/>
                 <w:u w:val="none"/>
               </w:rPr>
-              <w:t xml:space="preserve">TERMINEE </w:t>
-            </w:r>
-            <w:r>
-              <w:rPr>
-                <w:rFonts w:ascii="Liberation Sans" w:hAnsi="Liberation Sans"/>
-                <w:b/>
-                <w:bCs/>
-                <w:i w:val="false"/>
-                <w:iCs w:val="false"/>
-                <w:strike w:val="false"/>
-                <w:dstrike w:val="false"/>
-                <w:outline w:val="false"/>
-                <w:shadow w:val="false"/>
-                <w:color w:val="000000"/>
-                <w:sz w:val="24"/>
-                <w:szCs w:val="24"/>
-                <w:u w:val="none"/>
-              </w:rPr>
-              <w:t>LE</w:t>
+              <w:t>TERMINEE LE</w:t>
             </w:r>
           </w:p>
         </w:tc>
@@ -853,10 +601,10 @@
         <w:trPr/>
         <w:tc>
           <w:tcPr>
-            <w:tcW w:w="3233" w:type="dxa"/>
+            <w:tcW w:w="3232" w:type="dxa"/>
             <w:gridSpan w:val="2"/>
             <w:tcBorders>
-              <w:start w:val="single" w:sz="4" w:space="0" w:color="5983B0"/>
+              <w:left w:val="single" w:sz="4" w:space="0" w:color="5983B0"/>
               <w:bottom w:val="single" w:sz="4" w:space="0" w:color="5983B0"/>
             </w:tcBorders>
             <w:shd w:fill="auto" w:val="clear"/>
@@ -865,7 +613,7 @@
             <w:pPr>
               <w:pStyle w:val="Contenudetableau"/>
               <w:bidi w:val="0"/>
-              <w:jc w:val="start"/>
+              <w:jc w:val="left"/>
               <w:rPr>
                 <w:rFonts w:ascii="Liberation Sans" w:hAnsi="Liberation Sans"/>
                 <w:b w:val="false"/>
@@ -906,9 +654,9 @@
         </w:tc>
         <w:tc>
           <w:tcPr>
-            <w:tcW w:w="3291" w:type="dxa"/>
+            <w:tcW w:w="3290" w:type="dxa"/>
             <w:tcBorders>
-              <w:start w:val="single" w:sz="4" w:space="0" w:color="5983B0"/>
+              <w:left w:val="single" w:sz="4" w:space="0" w:color="5983B0"/>
               <w:bottom w:val="single" w:sz="4" w:space="0" w:color="5983B0"/>
             </w:tcBorders>
             <w:shd w:fill="auto" w:val="clear"/>
@@ -917,7 +665,7 @@
             <w:pPr>
               <w:pStyle w:val="Contenudetableau"/>
               <w:bidi w:val="0"/>
-              <w:jc w:val="start"/>
+              <w:jc w:val="left"/>
               <w:rPr>
                 <w:rFonts w:ascii="Liberation Sans" w:hAnsi="Liberation Sans"/>
                 <w:b w:val="false"/>
@@ -958,11 +706,11 @@
         </w:tc>
         <w:tc>
           <w:tcPr>
-            <w:tcW w:w="3114" w:type="dxa"/>
+            <w:tcW w:w="3116" w:type="dxa"/>
             <w:tcBorders>
-              <w:start w:val="single" w:sz="4" w:space="0" w:color="5983B0"/>
+              <w:left w:val="single" w:sz="4" w:space="0" w:color="5983B0"/>
               <w:bottom w:val="single" w:sz="4" w:space="0" w:color="5983B0"/>
-              <w:end w:val="single" w:sz="4" w:space="0" w:color="5983B0"/>
+              <w:right w:val="single" w:sz="4" w:space="0" w:color="5983B0"/>
             </w:tcBorders>
             <w:shd w:fill="auto" w:val="clear"/>
           </w:tcPr>
@@ -970,7 +718,7 @@
             <w:pPr>
               <w:pStyle w:val="Contenudetableau"/>
               <w:bidi w:val="0"/>
-              <w:jc w:val="start"/>
+              <w:jc w:val="left"/>
               <w:rPr>
                 <w:rFonts w:ascii="Liberation Sans" w:hAnsi="Liberation Sans"/>
                 <w:b w:val="false"/>
@@ -1017,9 +765,9 @@
             <w:tcW w:w="9638" w:type="dxa"/>
             <w:gridSpan w:val="4"/>
             <w:tcBorders>
-              <w:start w:val="single" w:sz="4" w:space="0" w:color="5983B0"/>
+              <w:left w:val="single" w:sz="4" w:space="0" w:color="5983B0"/>
               <w:bottom w:val="single" w:sz="4" w:space="0" w:color="5983B0"/>
-              <w:end w:val="single" w:sz="4" w:space="0" w:color="5983B0"/>
+              <w:right w:val="single" w:sz="4" w:space="0" w:color="5983B0"/>
             </w:tcBorders>
             <w:shd w:fill="DEE6EF" w:val="clear"/>
           </w:tcPr>
@@ -1074,9 +822,9 @@
             <w:tcW w:w="9638" w:type="dxa"/>
             <w:gridSpan w:val="4"/>
             <w:tcBorders>
-              <w:start w:val="single" w:sz="4" w:space="0" w:color="5983B0"/>
+              <w:left w:val="single" w:sz="4" w:space="0" w:color="5983B0"/>
               <w:bottom w:val="single" w:sz="4" w:space="0" w:color="5983B0"/>
-              <w:end w:val="single" w:sz="4" w:space="0" w:color="5983B0"/>
+              <w:right w:val="single" w:sz="4" w:space="0" w:color="5983B0"/>
             </w:tcBorders>
             <w:shd w:fill="auto" w:val="clear"/>
           </w:tcPr>
@@ -1084,7 +832,7 @@
             <w:pPr>
               <w:pStyle w:val="Contenudetableau"/>
               <w:bidi w:val="0"/>
-              <w:jc w:val="start"/>
+              <w:jc w:val="left"/>
               <w:rPr>
                 <w:rFonts w:ascii="Liberation Sans" w:hAnsi="Liberation Sans"/>
                 <w:b w:val="false"/>
@@ -1119,43 +867,7 @@
                 <w:szCs w:val="24"/>
                 <w:u w:val="none"/>
               </w:rPr>
-              <w:t>{d.description:c</w:t>
-            </w:r>
-            <w:r>
-              <w:rPr>
-                <w:rFonts w:ascii="Liberation Sans" w:hAnsi="Liberation Sans"/>
-                <w:b w:val="false"/>
-                <w:bCs w:val="false"/>
-                <w:i w:val="false"/>
-                <w:iCs w:val="false"/>
-                <w:strike w:val="false"/>
-                <w:dstrike w:val="false"/>
-                <w:outline w:val="false"/>
-                <w:shadow w:val="false"/>
-                <w:color w:val="000000"/>
-                <w:sz w:val="24"/>
-                <w:szCs w:val="24"/>
-                <w:u w:val="none"/>
-              </w:rPr>
-              <w:t>onvCRLF()</w:t>
-            </w:r>
-            <w:r>
-              <w:rPr>
-                <w:rFonts w:ascii="Liberation Sans" w:hAnsi="Liberation Sans"/>
-                <w:b w:val="false"/>
-                <w:bCs w:val="false"/>
-                <w:i w:val="false"/>
-                <w:iCs w:val="false"/>
-                <w:strike w:val="false"/>
-                <w:dstrike w:val="false"/>
-                <w:outline w:val="false"/>
-                <w:shadow w:val="false"/>
-                <w:color w:val="000000"/>
-                <w:sz w:val="24"/>
-                <w:szCs w:val="24"/>
-                <w:u w:val="none"/>
-              </w:rPr>
-              <w:t>}</w:t>
+              <w:t>{d.description:convCRLF()}</w:t>
             </w:r>
           </w:p>
         </w:tc>
@@ -1167,9 +879,9 @@
             <w:tcW w:w="9638" w:type="dxa"/>
             <w:gridSpan w:val="4"/>
             <w:tcBorders>
-              <w:start w:val="single" w:sz="4" w:space="0" w:color="5983B0"/>
+              <w:left w:val="single" w:sz="4" w:space="0" w:color="5983B0"/>
               <w:bottom w:val="single" w:sz="4" w:space="0" w:color="5983B0"/>
-              <w:end w:val="single" w:sz="4" w:space="0" w:color="5983B0"/>
+              <w:right w:val="single" w:sz="4" w:space="0" w:color="5983B0"/>
             </w:tcBorders>
             <w:shd w:fill="DEE6EF" w:val="clear"/>
           </w:tcPr>
@@ -1224,18 +936,19 @@
             <w:tcW w:w="9638" w:type="dxa"/>
             <w:gridSpan w:val="4"/>
             <w:tcBorders>
-              <w:start w:val="single" w:sz="4" w:space="0" w:color="5983B0"/>
+              <w:left w:val="single" w:sz="4" w:space="0" w:color="5983B0"/>
               <w:bottom w:val="single" w:sz="4" w:space="0" w:color="5983B0"/>
-              <w:end w:val="single" w:sz="4" w:space="0" w:color="5983B0"/>
+              <w:right w:val="single" w:sz="4" w:space="0" w:color="5983B0"/>
             </w:tcBorders>
             <w:shd w:fill="auto" w:val="clear"/>
           </w:tcPr>
           <w:p>
             <w:pPr>
               <w:pStyle w:val="Contenudetableau"/>
-              <w:bidi w:val="0"/>
-              <w:jc w:val="start"/>
-              <w:rPr/>
+              <w:jc w:val="left"/>
+              <w:rPr>
+                <w:strike/>
+              </w:rPr>
             </w:pPr>
             <w:r>
               <w:rPr>
@@ -1244,8 +957,7 @@
                 <w:bCs w:val="false"/>
                 <w:i w:val="false"/>
                 <w:iCs w:val="false"/>
-                <w:strike w:val="false"/>
-                <w:dstrike w:val="false"/>
+                <w:strike/>
                 <w:outline w:val="false"/>
                 <w:shadow w:val="false"/>
                 <w:color w:val="000000"/>
@@ -1262,26 +974,92 @@
                 <w:bCs w:val="false"/>
                 <w:i w:val="false"/>
                 <w:iCs w:val="false"/>
-                <w:strike w:val="false"/>
-                <w:dstrike w:val="false"/>
-                <w:outline w:val="false"/>
-                <w:shadow w:val="false"/>
-                <w:color w:val="000000"/>
-                <w:sz w:val="24"/>
-                <w:szCs w:val="24"/>
-                <w:u w:val="none"/>
-              </w:rPr>
-              <w:t>hecklist[i]</w:t>
-            </w:r>
-            <w:r>
-              <w:rPr>
-                <w:rFonts w:ascii="Liberation Sans" w:hAnsi="Liberation Sans"/>
-                <w:b w:val="false"/>
-                <w:bCs w:val="false"/>
-                <w:i w:val="false"/>
-                <w:iCs w:val="false"/>
-                <w:strike w:val="false"/>
-                <w:dstrike w:val="false"/>
+                <w:strike/>
+                <w:outline w:val="false"/>
+                <w:shadow w:val="false"/>
+                <w:color w:val="000000"/>
+                <w:sz w:val="24"/>
+                <w:szCs w:val="24"/>
+                <w:u w:val="none"/>
+              </w:rPr>
+              <w:t xml:space="preserve">hecklist[i, </w:t>
+            </w:r>
+            <w:r>
+              <w:rPr>
+                <w:rFonts w:ascii="Liberation Sans" w:hAnsi="Liberation Sans"/>
+                <w:b w:val="false"/>
+                <w:bCs w:val="false"/>
+                <w:i w:val="false"/>
+                <w:iCs w:val="false"/>
+                <w:strike/>
+                <w:outline w:val="false"/>
+                <w:shadow w:val="false"/>
+                <w:color w:val="000000"/>
+                <w:sz w:val="24"/>
+                <w:szCs w:val="24"/>
+                <w:u w:val="none"/>
+              </w:rPr>
+              <w:t>c</w:t>
+            </w:r>
+            <w:r>
+              <w:rPr>
+                <w:rFonts w:ascii="Liberation Sans" w:hAnsi="Liberation Sans"/>
+                <w:b w:val="false"/>
+                <w:bCs w:val="false"/>
+                <w:i w:val="false"/>
+                <w:iCs w:val="false"/>
+                <w:strike/>
+                <w:outline w:val="false"/>
+                <w:shadow w:val="false"/>
+                <w:color w:val="000000"/>
+                <w:sz w:val="24"/>
+                <w:szCs w:val="24"/>
+                <w:u w:val="none"/>
+              </w:rPr>
+              <w:t>hecked</w:t>
+            </w:r>
+            <w:r>
+              <w:rPr>
+                <w:rFonts w:ascii="Liberation Sans" w:hAnsi="Liberation Sans"/>
+                <w:b w:val="false"/>
+                <w:bCs w:val="false"/>
+                <w:i w:val="false"/>
+                <w:iCs w:val="false"/>
+                <w:strike/>
+                <w:outline w:val="false"/>
+                <w:shadow w:val="false"/>
+                <w:color w:val="000000"/>
+                <w:sz w:val="24"/>
+                <w:szCs w:val="24"/>
+                <w:u w:val="none"/>
+              </w:rPr>
+              <w:t>=true</w:t>
+            </w:r>
+            <w:r>
+              <w:rPr>
+                <w:rFonts w:ascii="Liberation Sans" w:hAnsi="Liberation Sans"/>
+                <w:b w:val="false"/>
+                <w:bCs w:val="false"/>
+                <w:i w:val="false"/>
+                <w:iCs w:val="false"/>
+                <w:strike/>
+                <w:outline w:val="false"/>
+                <w:shadow w:val="false"/>
+                <w:color w:val="000000"/>
+                <w:sz w:val="24"/>
+                <w:szCs w:val="24"/>
+                <w:u w:val="none"/>
+              </w:rPr>
+              <w:t>]</w:t>
+            </w:r>
+            <w:r>
+              <w:rPr>
+                <w:rFonts w:ascii="Liberation Sans" w:hAnsi="Liberation Sans"/>
+                <w:b w:val="false"/>
+                <w:bCs w:val="false"/>
+                <w:i w:val="false"/>
+                <w:iCs w:val="false"/>
+                <w:strike/>
                 <w:outline w:val="false"/>
                 <w:shadow w:val="false"/>
                 <w:color w:val="000000"/>
@@ -1298,8 +1076,7 @@
                 <w:bCs w:val="false"/>
                 <w:i w:val="false"/>
                 <w:iCs w:val="false"/>
-                <w:strike w:val="false"/>
-                <w:dstrike w:val="false"/>
+                <w:strike/>
                 <w:outline w:val="false"/>
                 <w:shadow w:val="false"/>
                 <w:color w:val="000000"/>
@@ -1316,8 +1093,7 @@
                 <w:bCs w:val="false"/>
                 <w:i w:val="false"/>
                 <w:iCs w:val="false"/>
-                <w:strike w:val="false"/>
-                <w:dstrike w:val="false"/>
+                <w:strike/>
                 <w:outline w:val="false"/>
                 <w:shadow w:val="false"/>
                 <w:color w:val="000000"/>
@@ -1337,17 +1113,193 @@
             <w:tcW w:w="9638" w:type="dxa"/>
             <w:gridSpan w:val="4"/>
             <w:tcBorders>
-              <w:start w:val="single" w:sz="4" w:space="0" w:color="5983B0"/>
+              <w:left w:val="single" w:sz="4" w:space="0" w:color="5983B0"/>
               <w:bottom w:val="single" w:sz="4" w:space="0" w:color="5983B0"/>
-              <w:end w:val="single" w:sz="4" w:space="0" w:color="5983B0"/>
+              <w:right w:val="single" w:sz="4" w:space="0" w:color="5983B0"/>
             </w:tcBorders>
             <w:shd w:fill="auto" w:val="clear"/>
           </w:tcPr>
           <w:p>
             <w:pPr>
               <w:pStyle w:val="Contenudetableau"/>
-              <w:bidi w:val="0"/>
-              <w:jc w:val="start"/>
+              <w:jc w:val="left"/>
+              <w:rPr>
+                <w:strike/>
+              </w:rPr>
+            </w:pPr>
+            <w:r>
+              <w:rPr>
+                <w:rFonts w:ascii="Liberation Sans" w:hAnsi="Liberation Sans"/>
+                <w:b w:val="false"/>
+                <w:bCs w:val="false"/>
+                <w:i w:val="false"/>
+                <w:iCs w:val="false"/>
+                <w:strike/>
+                <w:outline w:val="false"/>
+                <w:shadow w:val="false"/>
+                <w:color w:val="000000"/>
+                <w:sz w:val="24"/>
+                <w:szCs w:val="24"/>
+                <w:u w:val="none"/>
+              </w:rPr>
+              <w:t>{d.c</w:t>
+            </w:r>
+            <w:r>
+              <w:rPr>
+                <w:rFonts w:ascii="Liberation Sans" w:hAnsi="Liberation Sans"/>
+                <w:b w:val="false"/>
+                <w:bCs w:val="false"/>
+                <w:i w:val="false"/>
+                <w:iCs w:val="false"/>
+                <w:strike/>
+                <w:outline w:val="false"/>
+                <w:shadow w:val="false"/>
+                <w:color w:val="000000"/>
+                <w:sz w:val="24"/>
+                <w:szCs w:val="24"/>
+                <w:u w:val="none"/>
+              </w:rPr>
+              <w:t xml:space="preserve">hecklist[i+1, </w:t>
+            </w:r>
+            <w:r>
+              <w:rPr>
+                <w:rFonts w:ascii="Liberation Sans" w:hAnsi="Liberation Sans"/>
+                <w:b w:val="false"/>
+                <w:bCs w:val="false"/>
+                <w:i w:val="false"/>
+                <w:iCs w:val="false"/>
+                <w:strike/>
+                <w:outline w:val="false"/>
+                <w:shadow w:val="false"/>
+                <w:color w:val="000000"/>
+                <w:sz w:val="24"/>
+                <w:szCs w:val="24"/>
+                <w:u w:val="none"/>
+              </w:rPr>
+              <w:t>c</w:t>
+            </w:r>
+            <w:r>
+              <w:rPr>
+                <w:rFonts w:ascii="Liberation Sans" w:hAnsi="Liberation Sans"/>
+                <w:b w:val="false"/>
+                <w:bCs w:val="false"/>
+                <w:i w:val="false"/>
+                <w:iCs w:val="false"/>
+                <w:strike/>
+                <w:outline w:val="false"/>
+                <w:shadow w:val="false"/>
+                <w:color w:val="000000"/>
+                <w:sz w:val="24"/>
+                <w:szCs w:val="24"/>
+                <w:u w:val="none"/>
+              </w:rPr>
+              <w:t>hecked</w:t>
+            </w:r>
+            <w:r>
+              <w:rPr>
+                <w:rFonts w:ascii="Liberation Sans" w:hAnsi="Liberation Sans"/>
+                <w:b w:val="false"/>
+                <w:bCs w:val="false"/>
+                <w:i w:val="false"/>
+                <w:iCs w:val="false"/>
+                <w:strike/>
+                <w:outline w:val="false"/>
+                <w:shadow w:val="false"/>
+                <w:color w:val="000000"/>
+                <w:sz w:val="24"/>
+                <w:szCs w:val="24"/>
+                <w:u w:val="none"/>
+              </w:rPr>
+              <w:t>=true</w:t>
+            </w:r>
+            <w:r>
+              <w:rPr>
+                <w:rFonts w:ascii="Liberation Sans" w:hAnsi="Liberation Sans"/>
+                <w:b w:val="false"/>
+                <w:bCs w:val="false"/>
+                <w:i w:val="false"/>
+                <w:iCs w:val="false"/>
+                <w:strike/>
+                <w:outline w:val="false"/>
+                <w:shadow w:val="false"/>
+                <w:color w:val="000000"/>
+                <w:sz w:val="24"/>
+                <w:szCs w:val="24"/>
+                <w:u w:val="none"/>
+              </w:rPr>
+              <w:t>]</w:t>
+            </w:r>
+            <w:r>
+              <w:rPr>
+                <w:rFonts w:ascii="Liberation Sans" w:hAnsi="Liberation Sans"/>
+                <w:b w:val="false"/>
+                <w:bCs w:val="false"/>
+                <w:i w:val="false"/>
+                <w:iCs w:val="false"/>
+                <w:strike/>
+                <w:outline w:val="false"/>
+                <w:shadow w:val="false"/>
+                <w:color w:val="000000"/>
+                <w:sz w:val="24"/>
+                <w:szCs w:val="24"/>
+                <w:u w:val="none"/>
+              </w:rPr>
+              <w:t>.</w:t>
+            </w:r>
+            <w:r>
+              <w:rPr>
+                <w:rFonts w:ascii="Liberation Sans" w:hAnsi="Liberation Sans"/>
+                <w:b w:val="false"/>
+                <w:bCs w:val="false"/>
+                <w:i w:val="false"/>
+                <w:iCs w:val="false"/>
+                <w:strike/>
+                <w:outline w:val="false"/>
+                <w:shadow w:val="false"/>
+                <w:color w:val="000000"/>
+                <w:sz w:val="24"/>
+                <w:szCs w:val="24"/>
+                <w:u w:val="none"/>
+              </w:rPr>
+              <w:t>name</w:t>
+            </w:r>
+            <w:r>
+              <w:rPr>
+                <w:rFonts w:ascii="Liberation Sans" w:hAnsi="Liberation Sans"/>
+                <w:b w:val="false"/>
+                <w:bCs w:val="false"/>
+                <w:i w:val="false"/>
+                <w:iCs w:val="false"/>
+                <w:strike/>
+                <w:outline w:val="false"/>
+                <w:shadow w:val="false"/>
+                <w:color w:val="000000"/>
+                <w:sz w:val="24"/>
+                <w:szCs w:val="24"/>
+                <w:u w:val="none"/>
+              </w:rPr>
+              <w:t>}</w:t>
+            </w:r>
+          </w:p>
+        </w:tc>
+      </w:tr>
+      <w:tr>
+        <w:trPr/>
+        <w:tc>
+          <w:tcPr>
+            <w:tcW w:w="9638" w:type="dxa"/>
+            <w:gridSpan w:val="4"/>
+            <w:tcBorders>
+              <w:left w:val="single" w:sz="4" w:space="0" w:color="5983B0"/>
+              <w:bottom w:val="single" w:sz="4" w:space="0" w:color="5983B0"/>
+              <w:right w:val="single" w:sz="4" w:space="0" w:color="5983B0"/>
+            </w:tcBorders>
+            <w:shd w:fill="auto" w:val="clear"/>
+          </w:tcPr>
+          <w:p>
+            <w:pPr>
+              <w:pStyle w:val="Contenudetableau"/>
+              <w:jc w:val="left"/>
               <w:rPr/>
             </w:pPr>
             <w:r>
@@ -1384,7 +1336,97 @@
                 <w:szCs w:val="24"/>
                 <w:u w:val="none"/>
               </w:rPr>
-              <w:t>hecklist[i+1]</w:t>
+              <w:t xml:space="preserve">hecklist[i, </w:t>
+            </w:r>
+            <w:r>
+              <w:rPr>
+                <w:rFonts w:ascii="Liberation Sans" w:hAnsi="Liberation Sans"/>
+                <w:b w:val="false"/>
+                <w:bCs w:val="false"/>
+                <w:i w:val="false"/>
+                <w:iCs w:val="false"/>
+                <w:strike w:val="false"/>
+                <w:dstrike w:val="false"/>
+                <w:outline w:val="false"/>
+                <w:shadow w:val="false"/>
+                <w:color w:val="000000"/>
+                <w:sz w:val="24"/>
+                <w:szCs w:val="24"/>
+                <w:u w:val="none"/>
+              </w:rPr>
+              <w:t>c</w:t>
+            </w:r>
+            <w:r>
+              <w:rPr>
+                <w:rFonts w:ascii="Liberation Sans" w:hAnsi="Liberation Sans"/>
+                <w:b w:val="false"/>
+                <w:bCs w:val="false"/>
+                <w:i w:val="false"/>
+                <w:iCs w:val="false"/>
+                <w:strike w:val="false"/>
+                <w:dstrike w:val="false"/>
+                <w:outline w:val="false"/>
+                <w:shadow w:val="false"/>
+                <w:color w:val="000000"/>
+                <w:sz w:val="24"/>
+                <w:szCs w:val="24"/>
+                <w:u w:val="none"/>
+              </w:rPr>
+              <w:t>hecked</w:t>
+            </w:r>
+            <w:r>
+              <w:rPr>
+                <w:rFonts w:ascii="Liberation Sans" w:hAnsi="Liberation Sans"/>
+                <w:b w:val="false"/>
+                <w:bCs w:val="false"/>
+                <w:i w:val="false"/>
+                <w:iCs w:val="false"/>
+                <w:strike w:val="false"/>
+                <w:dstrike w:val="false"/>
+                <w:outline w:val="false"/>
+                <w:shadow w:val="false"/>
+                <w:color w:val="000000"/>
+                <w:sz w:val="24"/>
+                <w:szCs w:val="24"/>
+                <w:u w:val="none"/>
+              </w:rPr>
+              <w:t>=f</w:t>
+            </w:r>
+            <w:r>
+              <w:rPr>
+                <w:rFonts w:ascii="Liberation Sans" w:hAnsi="Liberation Sans"/>
+                <w:b w:val="false"/>
+                <w:bCs w:val="false"/>
+                <w:i w:val="false"/>
+                <w:iCs w:val="false"/>
+                <w:strike w:val="false"/>
+                <w:dstrike w:val="false"/>
+                <w:outline w:val="false"/>
+                <w:shadow w:val="false"/>
+                <w:color w:val="000000"/>
+                <w:sz w:val="24"/>
+                <w:szCs w:val="24"/>
+                <w:u w:val="none"/>
+              </w:rPr>
+              <w:t>alse</w:t>
+            </w:r>
+            <w:r>
+              <w:rPr>
+                <w:rFonts w:ascii="Liberation Sans" w:hAnsi="Liberation Sans"/>
+                <w:b w:val="false"/>
+                <w:bCs w:val="false"/>
+                <w:i w:val="false"/>
+                <w:iCs w:val="false"/>
+                <w:strike w:val="false"/>
+                <w:dstrike w:val="false"/>
+                <w:outline w:val="false"/>
+                <w:shadow w:val="false"/>
+                <w:color w:val="000000"/>
+                <w:sz w:val="24"/>
+                <w:szCs w:val="24"/>
+                <w:u w:val="none"/>
+              </w:rPr>
+              <w:t>]</w:t>
             </w:r>
             <w:r>
               <w:rPr>
@@ -1421,6 +1463,1302 @@
                 <w:u w:val="none"/>
               </w:rPr>
               <w:t>name</w:t>
+            </w:r>
+            <w:r>
+              <w:rPr>
+                <w:rFonts w:ascii="Liberation Sans" w:hAnsi="Liberation Sans"/>
+                <w:b w:val="false"/>
+                <w:bCs w:val="false"/>
+                <w:i w:val="false"/>
+                <w:iCs w:val="false"/>
+                <w:strike w:val="false"/>
+                <w:dstrike w:val="false"/>
+                <w:outline w:val="false"/>
+                <w:shadow w:val="false"/>
+                <w:color w:val="000000"/>
+                <w:sz w:val="24"/>
+                <w:szCs w:val="24"/>
+                <w:u w:val="none"/>
+              </w:rPr>
+              <w:t>}</w:t>
+            </w:r>
+          </w:p>
+        </w:tc>
+      </w:tr>
+      <w:tr>
+        <w:trPr/>
+        <w:tc>
+          <w:tcPr>
+            <w:tcW w:w="9638" w:type="dxa"/>
+            <w:gridSpan w:val="4"/>
+            <w:tcBorders>
+              <w:left w:val="single" w:sz="4" w:space="0" w:color="5983B0"/>
+              <w:bottom w:val="single" w:sz="4" w:space="0" w:color="5983B0"/>
+              <w:right w:val="single" w:sz="4" w:space="0" w:color="5983B0"/>
+            </w:tcBorders>
+            <w:shd w:fill="auto" w:val="clear"/>
+          </w:tcPr>
+          <w:p>
+            <w:pPr>
+              <w:pStyle w:val="Contenudetableau"/>
+              <w:jc w:val="left"/>
+              <w:rPr/>
+            </w:pPr>
+            <w:r>
+              <w:rPr>
+                <w:rFonts w:ascii="Liberation Sans" w:hAnsi="Liberation Sans"/>
+                <w:b w:val="false"/>
+                <w:bCs w:val="false"/>
+                <w:i w:val="false"/>
+                <w:iCs w:val="false"/>
+                <w:strike w:val="false"/>
+                <w:dstrike w:val="false"/>
+                <w:outline w:val="false"/>
+                <w:shadow w:val="false"/>
+                <w:color w:val="000000"/>
+                <w:sz w:val="24"/>
+                <w:szCs w:val="24"/>
+                <w:u w:val="none"/>
+              </w:rPr>
+              <w:t>{d.c</w:t>
+            </w:r>
+            <w:r>
+              <w:rPr>
+                <w:rFonts w:ascii="Liberation Sans" w:hAnsi="Liberation Sans"/>
+                <w:b w:val="false"/>
+                <w:bCs w:val="false"/>
+                <w:i w:val="false"/>
+                <w:iCs w:val="false"/>
+                <w:strike w:val="false"/>
+                <w:dstrike w:val="false"/>
+                <w:outline w:val="false"/>
+                <w:shadow w:val="false"/>
+                <w:color w:val="000000"/>
+                <w:sz w:val="24"/>
+                <w:szCs w:val="24"/>
+                <w:u w:val="none"/>
+              </w:rPr>
+              <w:t xml:space="preserve">hecklist[i+1, </w:t>
+            </w:r>
+            <w:r>
+              <w:rPr>
+                <w:rFonts w:ascii="Liberation Sans" w:hAnsi="Liberation Sans"/>
+                <w:b w:val="false"/>
+                <w:bCs w:val="false"/>
+                <w:i w:val="false"/>
+                <w:iCs w:val="false"/>
+                <w:strike w:val="false"/>
+                <w:dstrike w:val="false"/>
+                <w:outline w:val="false"/>
+                <w:shadow w:val="false"/>
+                <w:color w:val="000000"/>
+                <w:sz w:val="24"/>
+                <w:szCs w:val="24"/>
+                <w:u w:val="none"/>
+              </w:rPr>
+              <w:t>c</w:t>
+            </w:r>
+            <w:r>
+              <w:rPr>
+                <w:rFonts w:ascii="Liberation Sans" w:hAnsi="Liberation Sans"/>
+                <w:b w:val="false"/>
+                <w:bCs w:val="false"/>
+                <w:i w:val="false"/>
+                <w:iCs w:val="false"/>
+                <w:strike w:val="false"/>
+                <w:dstrike w:val="false"/>
+                <w:outline w:val="false"/>
+                <w:shadow w:val="false"/>
+                <w:color w:val="000000"/>
+                <w:sz w:val="24"/>
+                <w:szCs w:val="24"/>
+                <w:u w:val="none"/>
+              </w:rPr>
+              <w:t>hecked</w:t>
+            </w:r>
+            <w:r>
+              <w:rPr>
+                <w:rFonts w:ascii="Liberation Sans" w:hAnsi="Liberation Sans"/>
+                <w:b w:val="false"/>
+                <w:bCs w:val="false"/>
+                <w:i w:val="false"/>
+                <w:iCs w:val="false"/>
+                <w:strike w:val="false"/>
+                <w:dstrike w:val="false"/>
+                <w:outline w:val="false"/>
+                <w:shadow w:val="false"/>
+                <w:color w:val="000000"/>
+                <w:sz w:val="24"/>
+                <w:szCs w:val="24"/>
+                <w:u w:val="none"/>
+              </w:rPr>
+              <w:t>=f</w:t>
+            </w:r>
+            <w:r>
+              <w:rPr>
+                <w:rFonts w:ascii="Liberation Sans" w:hAnsi="Liberation Sans"/>
+                <w:b w:val="false"/>
+                <w:bCs w:val="false"/>
+                <w:i w:val="false"/>
+                <w:iCs w:val="false"/>
+                <w:strike w:val="false"/>
+                <w:dstrike w:val="false"/>
+                <w:outline w:val="false"/>
+                <w:shadow w:val="false"/>
+                <w:color w:val="000000"/>
+                <w:sz w:val="24"/>
+                <w:szCs w:val="24"/>
+                <w:u w:val="none"/>
+              </w:rPr>
+              <w:t>alse</w:t>
+            </w:r>
+            <w:r>
+              <w:rPr>
+                <w:rFonts w:ascii="Liberation Sans" w:hAnsi="Liberation Sans"/>
+                <w:b w:val="false"/>
+                <w:bCs w:val="false"/>
+                <w:i w:val="false"/>
+                <w:iCs w:val="false"/>
+                <w:strike w:val="false"/>
+                <w:dstrike w:val="false"/>
+                <w:outline w:val="false"/>
+                <w:shadow w:val="false"/>
+                <w:color w:val="000000"/>
+                <w:sz w:val="24"/>
+                <w:szCs w:val="24"/>
+                <w:u w:val="none"/>
+              </w:rPr>
+              <w:t>]</w:t>
+            </w:r>
+            <w:r>
+              <w:rPr>
+                <w:rFonts w:ascii="Liberation Sans" w:hAnsi="Liberation Sans"/>
+                <w:b w:val="false"/>
+                <w:bCs w:val="false"/>
+                <w:i w:val="false"/>
+                <w:iCs w:val="false"/>
+                <w:strike w:val="false"/>
+                <w:dstrike w:val="false"/>
+                <w:outline w:val="false"/>
+                <w:shadow w:val="false"/>
+                <w:color w:val="000000"/>
+                <w:sz w:val="24"/>
+                <w:szCs w:val="24"/>
+                <w:u w:val="none"/>
+              </w:rPr>
+              <w:t>.</w:t>
+            </w:r>
+            <w:r>
+              <w:rPr>
+                <w:rFonts w:ascii="Liberation Sans" w:hAnsi="Liberation Sans"/>
+                <w:b w:val="false"/>
+                <w:bCs w:val="false"/>
+                <w:i w:val="false"/>
+                <w:iCs w:val="false"/>
+                <w:strike w:val="false"/>
+                <w:dstrike w:val="false"/>
+                <w:outline w:val="false"/>
+                <w:shadow w:val="false"/>
+                <w:color w:val="000000"/>
+                <w:sz w:val="24"/>
+                <w:szCs w:val="24"/>
+                <w:u w:val="none"/>
+              </w:rPr>
+              <w:t>name</w:t>
+            </w:r>
+            <w:r>
+              <w:rPr>
+                <w:rFonts w:ascii="Liberation Sans" w:hAnsi="Liberation Sans"/>
+                <w:b w:val="false"/>
+                <w:bCs w:val="false"/>
+                <w:i w:val="false"/>
+                <w:iCs w:val="false"/>
+                <w:strike w:val="false"/>
+                <w:dstrike w:val="false"/>
+                <w:outline w:val="false"/>
+                <w:shadow w:val="false"/>
+                <w:color w:val="000000"/>
+                <w:sz w:val="24"/>
+                <w:szCs w:val="24"/>
+                <w:u w:val="none"/>
+              </w:rPr>
+              <w:t>}</w:t>
+            </w:r>
+          </w:p>
+        </w:tc>
+      </w:tr>
+      <w:tr>
+        <w:trPr/>
+        <w:tc>
+          <w:tcPr>
+            <w:tcW w:w="9638" w:type="dxa"/>
+            <w:gridSpan w:val="4"/>
+            <w:tcBorders>
+              <w:left w:val="single" w:sz="4" w:space="0" w:color="5983B0"/>
+              <w:bottom w:val="single" w:sz="4" w:space="0" w:color="5983B0"/>
+              <w:right w:val="single" w:sz="4" w:space="0" w:color="5983B0"/>
+            </w:tcBorders>
+            <w:shd w:fill="DEE6EF" w:val="clear"/>
+          </w:tcPr>
+          <w:p>
+            <w:pPr>
+              <w:pStyle w:val="Contenudetableau"/>
+              <w:jc w:val="center"/>
+              <w:rPr>
+                <w:rFonts w:ascii="Liberation Sans" w:hAnsi="Liberation Sans"/>
+                <w:b/>
+                <w:b/>
+                <w:bCs/>
+                <w:i w:val="false"/>
+                <w:i w:val="false"/>
+                <w:iCs w:val="false"/>
+                <w:strike w:val="false"/>
+                <w:dstrike w:val="false"/>
+                <w:outline w:val="false"/>
+                <w:shadow w:val="false"/>
+                <w:color w:val="000000"/>
+                <w:sz w:val="24"/>
+                <w:szCs w:val="24"/>
+                <w:u w:val="none"/>
+              </w:rPr>
+            </w:pPr>
+            <w:r>
+              <w:rPr>
+                <w:rFonts w:ascii="Liberation Sans" w:hAnsi="Liberation Sans"/>
+                <w:b/>
+                <w:bCs/>
+                <w:i w:val="false"/>
+                <w:iCs w:val="false"/>
+                <w:strike w:val="false"/>
+                <w:dstrike w:val="false"/>
+                <w:outline w:val="false"/>
+                <w:shadow w:val="false"/>
+                <w:color w:val="000000"/>
+                <w:sz w:val="24"/>
+                <w:szCs w:val="24"/>
+                <w:u w:val="none"/>
+              </w:rPr>
+              <w:t>D</w:t>
+            </w:r>
+            <w:r>
+              <w:rPr>
+                <w:rFonts w:ascii="Liberation Sans" w:hAnsi="Liberation Sans"/>
+                <w:b/>
+                <w:bCs/>
+                <w:i w:val="false"/>
+                <w:iCs w:val="false"/>
+                <w:strike w:val="false"/>
+                <w:dstrike w:val="false"/>
+                <w:outline w:val="false"/>
+                <w:shadow w:val="false"/>
+                <w:color w:val="000000"/>
+                <w:sz w:val="24"/>
+                <w:szCs w:val="24"/>
+                <w:u w:val="none"/>
+              </w:rPr>
+              <w:t>ISCUSSION</w:t>
+            </w:r>
+          </w:p>
+        </w:tc>
+      </w:tr>
+      <w:tr>
+        <w:trPr/>
+        <w:tc>
+          <w:tcPr>
+            <w:tcW w:w="9638" w:type="dxa"/>
+            <w:gridSpan w:val="4"/>
+            <w:tcBorders>
+              <w:left w:val="single" w:sz="4" w:space="0" w:color="5983B0"/>
+              <w:bottom w:val="single" w:sz="4" w:space="0" w:color="5983B0"/>
+              <w:right w:val="single" w:sz="4" w:space="0" w:color="5983B0"/>
+            </w:tcBorders>
+            <w:shd w:fill="auto" w:val="clear"/>
+          </w:tcPr>
+          <w:p>
+            <w:pPr>
+              <w:pStyle w:val="Contenudetableau"/>
+              <w:jc w:val="left"/>
+              <w:rPr>
+                <w:b w:val="false"/>
+                <w:b w:val="false"/>
+                <w:bCs w:val="false"/>
+              </w:rPr>
+            </w:pPr>
+            <w:r>
+              <w:rPr>
+                <w:rFonts w:ascii="Liberation Sans" w:hAnsi="Liberation Sans"/>
+                <w:b w:val="false"/>
+                <w:bCs w:val="false"/>
+                <w:i w:val="false"/>
+                <w:iCs w:val="false"/>
+                <w:strike w:val="false"/>
+                <w:dstrike w:val="false"/>
+                <w:outline w:val="false"/>
+                <w:shadow w:val="false"/>
+                <w:color w:val="000000"/>
+                <w:sz w:val="24"/>
+                <w:szCs w:val="24"/>
+                <w:u w:val="none"/>
+              </w:rPr>
+              <w:t>{d.n</w:t>
+            </w:r>
+            <w:r>
+              <w:rPr>
+                <w:rFonts w:ascii="Liberation Sans" w:hAnsi="Liberation Sans"/>
+                <w:b w:val="false"/>
+                <w:bCs w:val="false"/>
+                <w:i w:val="false"/>
+                <w:iCs w:val="false"/>
+                <w:strike w:val="false"/>
+                <w:dstrike w:val="false"/>
+                <w:outline w:val="false"/>
+                <w:shadow w:val="false"/>
+                <w:color w:val="000000"/>
+                <w:sz w:val="24"/>
+                <w:szCs w:val="24"/>
+                <w:u w:val="none"/>
+              </w:rPr>
+              <w:t>otes</w:t>
+            </w:r>
+            <w:r>
+              <w:rPr>
+                <w:rFonts w:ascii="Liberation Sans" w:hAnsi="Liberation Sans"/>
+                <w:b w:val="false"/>
+                <w:bCs w:val="false"/>
+                <w:i w:val="false"/>
+                <w:iCs w:val="false"/>
+                <w:strike w:val="false"/>
+                <w:dstrike w:val="false"/>
+                <w:outline w:val="false"/>
+                <w:shadow w:val="false"/>
+                <w:color w:val="000000"/>
+                <w:sz w:val="24"/>
+                <w:szCs w:val="24"/>
+                <w:u w:val="none"/>
+              </w:rPr>
+              <w:t>[i]</w:t>
+            </w:r>
+            <w:r>
+              <w:rPr>
+                <w:rFonts w:ascii="Liberation Sans" w:hAnsi="Liberation Sans"/>
+                <w:b w:val="false"/>
+                <w:bCs w:val="false"/>
+                <w:i w:val="false"/>
+                <w:iCs w:val="false"/>
+                <w:strike w:val="false"/>
+                <w:dstrike w:val="false"/>
+                <w:outline w:val="false"/>
+                <w:shadow w:val="false"/>
+                <w:color w:val="000000"/>
+                <w:sz w:val="24"/>
+                <w:szCs w:val="24"/>
+                <w:u w:val="none"/>
+              </w:rPr>
+              <w:t>.</w:t>
+            </w:r>
+            <w:r>
+              <w:rPr>
+                <w:rFonts w:ascii="Liberation Sans" w:hAnsi="Liberation Sans"/>
+                <w:b w:val="false"/>
+                <w:bCs w:val="false"/>
+                <w:i w:val="false"/>
+                <w:iCs w:val="false"/>
+                <w:strike w:val="false"/>
+                <w:dstrike w:val="false"/>
+                <w:outline w:val="false"/>
+                <w:shadow w:val="false"/>
+                <w:color w:val="000000"/>
+                <w:sz w:val="24"/>
+                <w:szCs w:val="24"/>
+                <w:u w:val="none"/>
+              </w:rPr>
+              <w:t>createdB</w:t>
+            </w:r>
+            <w:r>
+              <w:rPr>
+                <w:rFonts w:ascii="Liberation Sans" w:hAnsi="Liberation Sans"/>
+                <w:b w:val="false"/>
+                <w:bCs w:val="false"/>
+                <w:i w:val="false"/>
+                <w:iCs w:val="false"/>
+                <w:strike w:val="false"/>
+                <w:dstrike w:val="false"/>
+                <w:outline w:val="false"/>
+                <w:shadow w:val="false"/>
+                <w:color w:val="000000"/>
+                <w:sz w:val="24"/>
+                <w:szCs w:val="24"/>
+                <w:u w:val="none"/>
+              </w:rPr>
+              <w:t>y.</w:t>
+            </w:r>
+            <w:r>
+              <w:rPr>
+                <w:rFonts w:ascii="Liberation Sans" w:hAnsi="Liberation Sans"/>
+                <w:b w:val="false"/>
+                <w:bCs w:val="false"/>
+                <w:i w:val="false"/>
+                <w:iCs w:val="false"/>
+                <w:strike w:val="false"/>
+                <w:dstrike w:val="false"/>
+                <w:outline w:val="false"/>
+                <w:shadow w:val="false"/>
+                <w:color w:val="000000"/>
+                <w:sz w:val="24"/>
+                <w:szCs w:val="24"/>
+                <w:u w:val="none"/>
+              </w:rPr>
+              <w:t>emails[i].address</w:t>
+            </w:r>
+            <w:r>
+              <w:rPr>
+                <w:rFonts w:ascii="Liberation Sans" w:hAnsi="Liberation Sans"/>
+                <w:b w:val="false"/>
+                <w:bCs w:val="false"/>
+                <w:i w:val="false"/>
+                <w:iCs w:val="false"/>
+                <w:strike w:val="false"/>
+                <w:dstrike w:val="false"/>
+                <w:outline w:val="false"/>
+                <w:shadow w:val="false"/>
+                <w:color w:val="000000"/>
+                <w:sz w:val="24"/>
+                <w:szCs w:val="24"/>
+                <w:u w:val="none"/>
+              </w:rPr>
+              <w:t xml:space="preserve">} </w:t>
+            </w:r>
+            <w:r>
+              <w:rPr>
+                <w:rFonts w:ascii="Liberation Sans" w:hAnsi="Liberation Sans"/>
+                <w:b w:val="false"/>
+                <w:bCs w:val="false"/>
+                <w:i w:val="false"/>
+                <w:iCs w:val="false"/>
+                <w:strike w:val="false"/>
+                <w:dstrike w:val="false"/>
+                <w:outline w:val="false"/>
+                <w:shadow w:val="false"/>
+                <w:color w:val="000000"/>
+                <w:sz w:val="24"/>
+                <w:szCs w:val="24"/>
+                <w:u w:val="none"/>
+              </w:rPr>
+              <w:t>(</w:t>
+            </w:r>
+            <w:r>
+              <w:rPr>
+                <w:rFonts w:ascii="Liberation Sans" w:hAnsi="Liberation Sans"/>
+                <w:b w:val="false"/>
+                <w:bCs w:val="false"/>
+                <w:i w:val="false"/>
+                <w:iCs w:val="false"/>
+                <w:strike w:val="false"/>
+                <w:dstrike w:val="false"/>
+                <w:outline w:val="false"/>
+                <w:shadow w:val="false"/>
+                <w:color w:val="000000"/>
+                <w:sz w:val="24"/>
+                <w:szCs w:val="24"/>
+                <w:u w:val="none"/>
+              </w:rPr>
+              <w:t>{d.n</w:t>
+            </w:r>
+            <w:r>
+              <w:rPr>
+                <w:rFonts w:ascii="Liberation Sans" w:hAnsi="Liberation Sans"/>
+                <w:b w:val="false"/>
+                <w:bCs w:val="false"/>
+                <w:i w:val="false"/>
+                <w:iCs w:val="false"/>
+                <w:strike w:val="false"/>
+                <w:dstrike w:val="false"/>
+                <w:outline w:val="false"/>
+                <w:shadow w:val="false"/>
+                <w:color w:val="000000"/>
+                <w:sz w:val="24"/>
+                <w:szCs w:val="24"/>
+                <w:u w:val="none"/>
+              </w:rPr>
+              <w:t>otes</w:t>
+            </w:r>
+            <w:r>
+              <w:rPr>
+                <w:rFonts w:ascii="Liberation Sans" w:hAnsi="Liberation Sans"/>
+                <w:b w:val="false"/>
+                <w:bCs w:val="false"/>
+                <w:i w:val="false"/>
+                <w:iCs w:val="false"/>
+                <w:strike w:val="false"/>
+                <w:dstrike w:val="false"/>
+                <w:outline w:val="false"/>
+                <w:shadow w:val="false"/>
+                <w:color w:val="000000"/>
+                <w:sz w:val="24"/>
+                <w:szCs w:val="24"/>
+                <w:u w:val="none"/>
+              </w:rPr>
+              <w:t>[i]</w:t>
+            </w:r>
+            <w:r>
+              <w:rPr>
+                <w:rFonts w:ascii="Liberation Sans" w:hAnsi="Liberation Sans"/>
+                <w:b w:val="false"/>
+                <w:bCs w:val="false"/>
+                <w:i w:val="false"/>
+                <w:iCs w:val="false"/>
+                <w:strike w:val="false"/>
+                <w:dstrike w:val="false"/>
+                <w:outline w:val="false"/>
+                <w:shadow w:val="false"/>
+                <w:color w:val="000000"/>
+                <w:sz w:val="24"/>
+                <w:szCs w:val="24"/>
+                <w:u w:val="none"/>
+              </w:rPr>
+              <w:t>.</w:t>
+            </w:r>
+            <w:r>
+              <w:rPr>
+                <w:rFonts w:ascii="Liberation Sans" w:hAnsi="Liberation Sans"/>
+                <w:b w:val="false"/>
+                <w:bCs w:val="false"/>
+                <w:i w:val="false"/>
+                <w:iCs w:val="false"/>
+                <w:strike w:val="false"/>
+                <w:dstrike w:val="false"/>
+                <w:outline w:val="false"/>
+                <w:shadow w:val="false"/>
+                <w:color w:val="000000"/>
+                <w:sz w:val="24"/>
+                <w:szCs w:val="24"/>
+                <w:u w:val="none"/>
+              </w:rPr>
+              <w:t>created</w:t>
+            </w:r>
+            <w:r>
+              <w:rPr>
+                <w:rFonts w:ascii="Liberation Sans" w:hAnsi="Liberation Sans"/>
+                <w:b w:val="false"/>
+                <w:bCs w:val="false"/>
+                <w:i w:val="false"/>
+                <w:iCs w:val="false"/>
+                <w:strike w:val="false"/>
+                <w:dstrike w:val="false"/>
+                <w:outline w:val="false"/>
+                <w:shadow w:val="false"/>
+                <w:color w:val="000000"/>
+                <w:sz w:val="24"/>
+                <w:szCs w:val="24"/>
+                <w:u w:val="none"/>
+              </w:rPr>
+              <w:t>At}) :</w:t>
+            </w:r>
+          </w:p>
+          <w:p>
+            <w:pPr>
+              <w:pStyle w:val="Contenudetableau"/>
+              <w:jc w:val="left"/>
+              <w:rPr/>
+            </w:pPr>
+            <w:r>
+              <w:rPr>
+                <w:rFonts w:ascii="Liberation Sans" w:hAnsi="Liberation Sans"/>
+                <w:b w:val="false"/>
+                <w:bCs w:val="false"/>
+                <w:i w:val="false"/>
+                <w:iCs w:val="false"/>
+                <w:strike w:val="false"/>
+                <w:dstrike w:val="false"/>
+                <w:outline w:val="false"/>
+                <w:shadow w:val="false"/>
+                <w:color w:val="000000"/>
+                <w:sz w:val="24"/>
+                <w:szCs w:val="24"/>
+                <w:u w:val="none"/>
+              </w:rPr>
+              <w:t>{d.n</w:t>
+            </w:r>
+            <w:r>
+              <w:rPr>
+                <w:rFonts w:ascii="Liberation Sans" w:hAnsi="Liberation Sans"/>
+                <w:b w:val="false"/>
+                <w:bCs w:val="false"/>
+                <w:i w:val="false"/>
+                <w:iCs w:val="false"/>
+                <w:strike w:val="false"/>
+                <w:dstrike w:val="false"/>
+                <w:outline w:val="false"/>
+                <w:shadow w:val="false"/>
+                <w:color w:val="000000"/>
+                <w:sz w:val="24"/>
+                <w:szCs w:val="24"/>
+                <w:u w:val="none"/>
+              </w:rPr>
+              <w:t>otes</w:t>
+            </w:r>
+            <w:r>
+              <w:rPr>
+                <w:rFonts w:ascii="Liberation Sans" w:hAnsi="Liberation Sans"/>
+                <w:b w:val="false"/>
+                <w:bCs w:val="false"/>
+                <w:i w:val="false"/>
+                <w:iCs w:val="false"/>
+                <w:strike w:val="false"/>
+                <w:dstrike w:val="false"/>
+                <w:outline w:val="false"/>
+                <w:shadow w:val="false"/>
+                <w:color w:val="000000"/>
+                <w:sz w:val="24"/>
+                <w:szCs w:val="24"/>
+                <w:u w:val="none"/>
+              </w:rPr>
+              <w:t>[i]</w:t>
+            </w:r>
+            <w:r>
+              <w:rPr>
+                <w:rFonts w:ascii="Liberation Sans" w:hAnsi="Liberation Sans"/>
+                <w:b w:val="false"/>
+                <w:bCs w:val="false"/>
+                <w:i w:val="false"/>
+                <w:iCs w:val="false"/>
+                <w:strike w:val="false"/>
+                <w:dstrike w:val="false"/>
+                <w:outline w:val="false"/>
+                <w:shadow w:val="false"/>
+                <w:color w:val="000000"/>
+                <w:sz w:val="24"/>
+                <w:szCs w:val="24"/>
+                <w:u w:val="none"/>
+              </w:rPr>
+              <w:t>.</w:t>
+            </w:r>
+            <w:r>
+              <w:rPr>
+                <w:rFonts w:ascii="Liberation Sans" w:hAnsi="Liberation Sans"/>
+                <w:b w:val="false"/>
+                <w:bCs w:val="false"/>
+                <w:i w:val="false"/>
+                <w:iCs w:val="false"/>
+                <w:strike w:val="false"/>
+                <w:dstrike w:val="false"/>
+                <w:outline w:val="false"/>
+                <w:shadow w:val="false"/>
+                <w:color w:val="000000"/>
+                <w:sz w:val="24"/>
+                <w:szCs w:val="24"/>
+                <w:u w:val="none"/>
+              </w:rPr>
+              <w:t>c</w:t>
+            </w:r>
+            <w:r>
+              <w:rPr>
+                <w:rFonts w:ascii="Liberation Sans" w:hAnsi="Liberation Sans"/>
+                <w:b w:val="false"/>
+                <w:bCs w:val="false"/>
+                <w:i w:val="false"/>
+                <w:iCs w:val="false"/>
+                <w:strike w:val="false"/>
+                <w:dstrike w:val="false"/>
+                <w:outline w:val="false"/>
+                <w:shadow w:val="false"/>
+                <w:color w:val="000000"/>
+                <w:sz w:val="24"/>
+                <w:szCs w:val="24"/>
+                <w:u w:val="none"/>
+              </w:rPr>
+              <w:t>ontent</w:t>
+            </w:r>
+            <w:r>
+              <w:rPr>
+                <w:rFonts w:ascii="Liberation Sans" w:hAnsi="Liberation Sans"/>
+                <w:b w:val="false"/>
+                <w:bCs w:val="false"/>
+                <w:i w:val="false"/>
+                <w:iCs w:val="false"/>
+                <w:strike w:val="false"/>
+                <w:dstrike w:val="false"/>
+                <w:outline w:val="false"/>
+                <w:shadow w:val="false"/>
+                <w:color w:val="000000"/>
+                <w:sz w:val="24"/>
+                <w:szCs w:val="24"/>
+                <w:u w:val="none"/>
+              </w:rPr>
+              <w:t>:c</w:t>
+            </w:r>
+            <w:r>
+              <w:rPr>
+                <w:rFonts w:ascii="Liberation Sans" w:hAnsi="Liberation Sans"/>
+                <w:b w:val="false"/>
+                <w:bCs w:val="false"/>
+                <w:i w:val="false"/>
+                <w:iCs w:val="false"/>
+                <w:strike w:val="false"/>
+                <w:dstrike w:val="false"/>
+                <w:outline w:val="false"/>
+                <w:shadow w:val="false"/>
+                <w:color w:val="000000"/>
+                <w:sz w:val="24"/>
+                <w:szCs w:val="24"/>
+                <w:u w:val="none"/>
+              </w:rPr>
+              <w:t>onvCRLF()</w:t>
+            </w:r>
+            <w:r>
+              <w:rPr>
+                <w:rFonts w:ascii="Liberation Sans" w:hAnsi="Liberation Sans"/>
+                <w:b w:val="false"/>
+                <w:bCs w:val="false"/>
+                <w:i w:val="false"/>
+                <w:iCs w:val="false"/>
+                <w:strike w:val="false"/>
+                <w:dstrike w:val="false"/>
+                <w:outline w:val="false"/>
+                <w:shadow w:val="false"/>
+                <w:color w:val="000000"/>
+                <w:sz w:val="24"/>
+                <w:szCs w:val="24"/>
+                <w:u w:val="none"/>
+              </w:rPr>
+              <w:t>}</w:t>
+            </w:r>
+          </w:p>
+        </w:tc>
+      </w:tr>
+      <w:tr>
+        <w:trPr/>
+        <w:tc>
+          <w:tcPr>
+            <w:tcW w:w="9638" w:type="dxa"/>
+            <w:gridSpan w:val="4"/>
+            <w:tcBorders>
+              <w:left w:val="single" w:sz="4" w:space="0" w:color="5983B0"/>
+              <w:bottom w:val="single" w:sz="4" w:space="0" w:color="5983B0"/>
+              <w:right w:val="single" w:sz="4" w:space="0" w:color="5983B0"/>
+            </w:tcBorders>
+            <w:shd w:fill="auto" w:val="clear"/>
+          </w:tcPr>
+          <w:p>
+            <w:pPr>
+              <w:pStyle w:val="Contenudetableau"/>
+              <w:jc w:val="left"/>
+              <w:rPr>
+                <w:b w:val="false"/>
+                <w:b w:val="false"/>
+                <w:bCs w:val="false"/>
+              </w:rPr>
+            </w:pPr>
+            <w:r>
+              <w:rPr>
+                <w:rFonts w:ascii="Liberation Sans" w:hAnsi="Liberation Sans"/>
+                <w:b w:val="false"/>
+                <w:bCs w:val="false"/>
+                <w:i w:val="false"/>
+                <w:iCs w:val="false"/>
+                <w:strike w:val="false"/>
+                <w:dstrike w:val="false"/>
+                <w:outline w:val="false"/>
+                <w:shadow w:val="false"/>
+                <w:color w:val="000000"/>
+                <w:sz w:val="24"/>
+                <w:szCs w:val="24"/>
+                <w:u w:val="none"/>
+              </w:rPr>
+              <w:t>{d.n</w:t>
+            </w:r>
+            <w:r>
+              <w:rPr>
+                <w:rFonts w:ascii="Liberation Sans" w:hAnsi="Liberation Sans"/>
+                <w:b w:val="false"/>
+                <w:bCs w:val="false"/>
+                <w:i w:val="false"/>
+                <w:iCs w:val="false"/>
+                <w:strike w:val="false"/>
+                <w:dstrike w:val="false"/>
+                <w:outline w:val="false"/>
+                <w:shadow w:val="false"/>
+                <w:color w:val="000000"/>
+                <w:sz w:val="24"/>
+                <w:szCs w:val="24"/>
+                <w:u w:val="none"/>
+              </w:rPr>
+              <w:t>otes</w:t>
+            </w:r>
+            <w:r>
+              <w:rPr>
+                <w:rFonts w:ascii="Liberation Sans" w:hAnsi="Liberation Sans"/>
+                <w:b w:val="false"/>
+                <w:bCs w:val="false"/>
+                <w:i w:val="false"/>
+                <w:iCs w:val="false"/>
+                <w:strike w:val="false"/>
+                <w:dstrike w:val="false"/>
+                <w:outline w:val="false"/>
+                <w:shadow w:val="false"/>
+                <w:color w:val="000000"/>
+                <w:sz w:val="24"/>
+                <w:szCs w:val="24"/>
+                <w:u w:val="none"/>
+              </w:rPr>
+              <w:t>[i</w:t>
+            </w:r>
+            <w:r>
+              <w:rPr>
+                <w:rFonts w:ascii="Liberation Sans" w:hAnsi="Liberation Sans"/>
+                <w:b w:val="false"/>
+                <w:bCs w:val="false"/>
+                <w:i w:val="false"/>
+                <w:iCs w:val="false"/>
+                <w:strike w:val="false"/>
+                <w:dstrike w:val="false"/>
+                <w:outline w:val="false"/>
+                <w:shadow w:val="false"/>
+                <w:color w:val="000000"/>
+                <w:sz w:val="24"/>
+                <w:szCs w:val="24"/>
+                <w:u w:val="none"/>
+              </w:rPr>
+              <w:t>+1</w:t>
+            </w:r>
+            <w:r>
+              <w:rPr>
+                <w:rFonts w:ascii="Liberation Sans" w:hAnsi="Liberation Sans"/>
+                <w:b w:val="false"/>
+                <w:bCs w:val="false"/>
+                <w:i w:val="false"/>
+                <w:iCs w:val="false"/>
+                <w:strike w:val="false"/>
+                <w:dstrike w:val="false"/>
+                <w:outline w:val="false"/>
+                <w:shadow w:val="false"/>
+                <w:color w:val="000000"/>
+                <w:sz w:val="24"/>
+                <w:szCs w:val="24"/>
+                <w:u w:val="none"/>
+              </w:rPr>
+              <w:t>]</w:t>
+            </w:r>
+            <w:r>
+              <w:rPr>
+                <w:rFonts w:ascii="Liberation Sans" w:hAnsi="Liberation Sans"/>
+                <w:b w:val="false"/>
+                <w:bCs w:val="false"/>
+                <w:i w:val="false"/>
+                <w:iCs w:val="false"/>
+                <w:strike w:val="false"/>
+                <w:dstrike w:val="false"/>
+                <w:outline w:val="false"/>
+                <w:shadow w:val="false"/>
+                <w:color w:val="000000"/>
+                <w:sz w:val="24"/>
+                <w:szCs w:val="24"/>
+                <w:u w:val="none"/>
+              </w:rPr>
+              <w:t>.</w:t>
+            </w:r>
+            <w:r>
+              <w:rPr>
+                <w:rFonts w:ascii="Liberation Sans" w:hAnsi="Liberation Sans"/>
+                <w:b w:val="false"/>
+                <w:bCs w:val="false"/>
+                <w:i w:val="false"/>
+                <w:iCs w:val="false"/>
+                <w:strike w:val="false"/>
+                <w:dstrike w:val="false"/>
+                <w:outline w:val="false"/>
+                <w:shadow w:val="false"/>
+                <w:color w:val="000000"/>
+                <w:sz w:val="24"/>
+                <w:szCs w:val="24"/>
+                <w:u w:val="none"/>
+              </w:rPr>
+              <w:t>createdBy.</w:t>
+            </w:r>
+            <w:r>
+              <w:rPr>
+                <w:rFonts w:ascii="Liberation Sans" w:hAnsi="Liberation Sans"/>
+                <w:b w:val="false"/>
+                <w:bCs w:val="false"/>
+                <w:i w:val="false"/>
+                <w:iCs w:val="false"/>
+                <w:strike w:val="false"/>
+                <w:dstrike w:val="false"/>
+                <w:outline w:val="false"/>
+                <w:shadow w:val="false"/>
+                <w:color w:val="000000"/>
+                <w:sz w:val="24"/>
+                <w:szCs w:val="24"/>
+                <w:u w:val="none"/>
+              </w:rPr>
+              <w:t>emails[i].address</w:t>
+            </w:r>
+            <w:r>
+              <w:rPr>
+                <w:rFonts w:ascii="Liberation Sans" w:hAnsi="Liberation Sans"/>
+                <w:b w:val="false"/>
+                <w:bCs w:val="false"/>
+                <w:i w:val="false"/>
+                <w:iCs w:val="false"/>
+                <w:strike w:val="false"/>
+                <w:dstrike w:val="false"/>
+                <w:outline w:val="false"/>
+                <w:shadow w:val="false"/>
+                <w:color w:val="000000"/>
+                <w:sz w:val="24"/>
+                <w:szCs w:val="24"/>
+                <w:u w:val="none"/>
+              </w:rPr>
+              <w:t xml:space="preserve">} </w:t>
+            </w:r>
+            <w:r>
+              <w:rPr>
+                <w:rFonts w:ascii="Liberation Sans" w:hAnsi="Liberation Sans"/>
+                <w:b w:val="false"/>
+                <w:bCs w:val="false"/>
+                <w:i w:val="false"/>
+                <w:iCs w:val="false"/>
+                <w:strike w:val="false"/>
+                <w:dstrike w:val="false"/>
+                <w:outline w:val="false"/>
+                <w:shadow w:val="false"/>
+                <w:color w:val="000000"/>
+                <w:sz w:val="24"/>
+                <w:szCs w:val="24"/>
+                <w:u w:val="none"/>
+              </w:rPr>
+              <w:t>(</w:t>
+            </w:r>
+            <w:r>
+              <w:rPr>
+                <w:rFonts w:ascii="Liberation Sans" w:hAnsi="Liberation Sans"/>
+                <w:b w:val="false"/>
+                <w:bCs w:val="false"/>
+                <w:i w:val="false"/>
+                <w:iCs w:val="false"/>
+                <w:strike w:val="false"/>
+                <w:dstrike w:val="false"/>
+                <w:outline w:val="false"/>
+                <w:shadow w:val="false"/>
+                <w:color w:val="000000"/>
+                <w:sz w:val="24"/>
+                <w:szCs w:val="24"/>
+                <w:u w:val="none"/>
+              </w:rPr>
+              <w:t>{d.n</w:t>
+            </w:r>
+            <w:r>
+              <w:rPr>
+                <w:rFonts w:ascii="Liberation Sans" w:hAnsi="Liberation Sans"/>
+                <w:b w:val="false"/>
+                <w:bCs w:val="false"/>
+                <w:i w:val="false"/>
+                <w:iCs w:val="false"/>
+                <w:strike w:val="false"/>
+                <w:dstrike w:val="false"/>
+                <w:outline w:val="false"/>
+                <w:shadow w:val="false"/>
+                <w:color w:val="000000"/>
+                <w:sz w:val="24"/>
+                <w:szCs w:val="24"/>
+                <w:u w:val="none"/>
+              </w:rPr>
+              <w:t>otes</w:t>
+            </w:r>
+            <w:r>
+              <w:rPr>
+                <w:rFonts w:ascii="Liberation Sans" w:hAnsi="Liberation Sans"/>
+                <w:b w:val="false"/>
+                <w:bCs w:val="false"/>
+                <w:i w:val="false"/>
+                <w:iCs w:val="false"/>
+                <w:strike w:val="false"/>
+                <w:dstrike w:val="false"/>
+                <w:outline w:val="false"/>
+                <w:shadow w:val="false"/>
+                <w:color w:val="000000"/>
+                <w:sz w:val="24"/>
+                <w:szCs w:val="24"/>
+                <w:u w:val="none"/>
+              </w:rPr>
+              <w:t>[i+</w:t>
+            </w:r>
+            <w:r>
+              <w:rPr>
+                <w:rFonts w:ascii="Liberation Sans" w:hAnsi="Liberation Sans"/>
+                <w:b w:val="false"/>
+                <w:bCs w:val="false"/>
+                <w:i w:val="false"/>
+                <w:iCs w:val="false"/>
+                <w:strike w:val="false"/>
+                <w:dstrike w:val="false"/>
+                <w:outline w:val="false"/>
+                <w:shadow w:val="false"/>
+                <w:color w:val="000000"/>
+                <w:sz w:val="24"/>
+                <w:szCs w:val="24"/>
+                <w:u w:val="none"/>
+              </w:rPr>
+              <w:t>1</w:t>
+            </w:r>
+            <w:r>
+              <w:rPr>
+                <w:rFonts w:ascii="Liberation Sans" w:hAnsi="Liberation Sans"/>
+                <w:b w:val="false"/>
+                <w:bCs w:val="false"/>
+                <w:i w:val="false"/>
+                <w:iCs w:val="false"/>
+                <w:strike w:val="false"/>
+                <w:dstrike w:val="false"/>
+                <w:outline w:val="false"/>
+                <w:shadow w:val="false"/>
+                <w:color w:val="000000"/>
+                <w:sz w:val="24"/>
+                <w:szCs w:val="24"/>
+                <w:u w:val="none"/>
+              </w:rPr>
+              <w:t>]</w:t>
+            </w:r>
+            <w:r>
+              <w:rPr>
+                <w:rFonts w:ascii="Liberation Sans" w:hAnsi="Liberation Sans"/>
+                <w:b w:val="false"/>
+                <w:bCs w:val="false"/>
+                <w:i w:val="false"/>
+                <w:iCs w:val="false"/>
+                <w:strike w:val="false"/>
+                <w:dstrike w:val="false"/>
+                <w:outline w:val="false"/>
+                <w:shadow w:val="false"/>
+                <w:color w:val="000000"/>
+                <w:sz w:val="24"/>
+                <w:szCs w:val="24"/>
+                <w:u w:val="none"/>
+              </w:rPr>
+              <w:t>.</w:t>
+            </w:r>
+            <w:r>
+              <w:rPr>
+                <w:rFonts w:ascii="Liberation Sans" w:hAnsi="Liberation Sans"/>
+                <w:b w:val="false"/>
+                <w:bCs w:val="false"/>
+                <w:i w:val="false"/>
+                <w:iCs w:val="false"/>
+                <w:strike w:val="false"/>
+                <w:dstrike w:val="false"/>
+                <w:outline w:val="false"/>
+                <w:shadow w:val="false"/>
+                <w:color w:val="000000"/>
+                <w:sz w:val="24"/>
+                <w:szCs w:val="24"/>
+                <w:u w:val="none"/>
+              </w:rPr>
+              <w:t>created</w:t>
+            </w:r>
+            <w:r>
+              <w:rPr>
+                <w:rFonts w:ascii="Liberation Sans" w:hAnsi="Liberation Sans"/>
+                <w:b w:val="false"/>
+                <w:bCs w:val="false"/>
+                <w:i w:val="false"/>
+                <w:iCs w:val="false"/>
+                <w:strike w:val="false"/>
+                <w:dstrike w:val="false"/>
+                <w:outline w:val="false"/>
+                <w:shadow w:val="false"/>
+                <w:color w:val="000000"/>
+                <w:sz w:val="24"/>
+                <w:szCs w:val="24"/>
+                <w:u w:val="none"/>
+              </w:rPr>
+              <w:t>At}) :</w:t>
+            </w:r>
+          </w:p>
+          <w:p>
+            <w:pPr>
+              <w:pStyle w:val="Contenudetableau"/>
+              <w:jc w:val="left"/>
+              <w:rPr/>
+            </w:pPr>
+            <w:r>
+              <w:rPr>
+                <w:rFonts w:ascii="Liberation Sans" w:hAnsi="Liberation Sans"/>
+                <w:b w:val="false"/>
+                <w:bCs w:val="false"/>
+                <w:i w:val="false"/>
+                <w:iCs w:val="false"/>
+                <w:strike w:val="false"/>
+                <w:dstrike w:val="false"/>
+                <w:outline w:val="false"/>
+                <w:shadow w:val="false"/>
+                <w:color w:val="000000"/>
+                <w:sz w:val="24"/>
+                <w:szCs w:val="24"/>
+                <w:u w:val="none"/>
+              </w:rPr>
+              <w:t>{d.n</w:t>
+            </w:r>
+            <w:r>
+              <w:rPr>
+                <w:rFonts w:ascii="Liberation Sans" w:hAnsi="Liberation Sans"/>
+                <w:b w:val="false"/>
+                <w:bCs w:val="false"/>
+                <w:i w:val="false"/>
+                <w:iCs w:val="false"/>
+                <w:strike w:val="false"/>
+                <w:dstrike w:val="false"/>
+                <w:outline w:val="false"/>
+                <w:shadow w:val="false"/>
+                <w:color w:val="000000"/>
+                <w:sz w:val="24"/>
+                <w:szCs w:val="24"/>
+                <w:u w:val="none"/>
+              </w:rPr>
+              <w:t>otes</w:t>
+            </w:r>
+            <w:r>
+              <w:rPr>
+                <w:rFonts w:ascii="Liberation Sans" w:hAnsi="Liberation Sans"/>
+                <w:b w:val="false"/>
+                <w:bCs w:val="false"/>
+                <w:i w:val="false"/>
+                <w:iCs w:val="false"/>
+                <w:strike w:val="false"/>
+                <w:dstrike w:val="false"/>
+                <w:outline w:val="false"/>
+                <w:shadow w:val="false"/>
+                <w:color w:val="000000"/>
+                <w:sz w:val="24"/>
+                <w:szCs w:val="24"/>
+                <w:u w:val="none"/>
+              </w:rPr>
+              <w:t>[i</w:t>
+            </w:r>
+            <w:r>
+              <w:rPr>
+                <w:rFonts w:ascii="Liberation Sans" w:hAnsi="Liberation Sans"/>
+                <w:b w:val="false"/>
+                <w:bCs w:val="false"/>
+                <w:i w:val="false"/>
+                <w:iCs w:val="false"/>
+                <w:strike w:val="false"/>
+                <w:dstrike w:val="false"/>
+                <w:outline w:val="false"/>
+                <w:shadow w:val="false"/>
+                <w:color w:val="000000"/>
+                <w:sz w:val="24"/>
+                <w:szCs w:val="24"/>
+                <w:u w:val="none"/>
+              </w:rPr>
+              <w:t>+1</w:t>
+            </w:r>
+            <w:r>
+              <w:rPr>
+                <w:rFonts w:ascii="Liberation Sans" w:hAnsi="Liberation Sans"/>
+                <w:b w:val="false"/>
+                <w:bCs w:val="false"/>
+                <w:i w:val="false"/>
+                <w:iCs w:val="false"/>
+                <w:strike w:val="false"/>
+                <w:dstrike w:val="false"/>
+                <w:outline w:val="false"/>
+                <w:shadow w:val="false"/>
+                <w:color w:val="000000"/>
+                <w:sz w:val="24"/>
+                <w:szCs w:val="24"/>
+                <w:u w:val="none"/>
+              </w:rPr>
+              <w:t>]</w:t>
+            </w:r>
+            <w:r>
+              <w:rPr>
+                <w:rFonts w:ascii="Liberation Sans" w:hAnsi="Liberation Sans"/>
+                <w:b w:val="false"/>
+                <w:bCs w:val="false"/>
+                <w:i w:val="false"/>
+                <w:iCs w:val="false"/>
+                <w:strike w:val="false"/>
+                <w:dstrike w:val="false"/>
+                <w:outline w:val="false"/>
+                <w:shadow w:val="false"/>
+                <w:color w:val="000000"/>
+                <w:sz w:val="24"/>
+                <w:szCs w:val="24"/>
+                <w:u w:val="none"/>
+              </w:rPr>
+              <w:t>.</w:t>
+            </w:r>
+            <w:r>
+              <w:rPr>
+                <w:rFonts w:ascii="Liberation Sans" w:hAnsi="Liberation Sans"/>
+                <w:b w:val="false"/>
+                <w:bCs w:val="false"/>
+                <w:i w:val="false"/>
+                <w:iCs w:val="false"/>
+                <w:strike w:val="false"/>
+                <w:dstrike w:val="false"/>
+                <w:outline w:val="false"/>
+                <w:shadow w:val="false"/>
+                <w:color w:val="000000"/>
+                <w:sz w:val="24"/>
+                <w:szCs w:val="24"/>
+                <w:u w:val="none"/>
+              </w:rPr>
+              <w:t>c</w:t>
+            </w:r>
+            <w:r>
+              <w:rPr>
+                <w:rFonts w:ascii="Liberation Sans" w:hAnsi="Liberation Sans"/>
+                <w:b w:val="false"/>
+                <w:bCs w:val="false"/>
+                <w:i w:val="false"/>
+                <w:iCs w:val="false"/>
+                <w:strike w:val="false"/>
+                <w:dstrike w:val="false"/>
+                <w:outline w:val="false"/>
+                <w:shadow w:val="false"/>
+                <w:color w:val="000000"/>
+                <w:sz w:val="24"/>
+                <w:szCs w:val="24"/>
+                <w:u w:val="none"/>
+              </w:rPr>
+              <w:t>ontent</w:t>
+            </w:r>
+            <w:r>
+              <w:rPr>
+                <w:rFonts w:ascii="Liberation Sans" w:hAnsi="Liberation Sans"/>
+                <w:b w:val="false"/>
+                <w:bCs w:val="false"/>
+                <w:i w:val="false"/>
+                <w:iCs w:val="false"/>
+                <w:strike w:val="false"/>
+                <w:dstrike w:val="false"/>
+                <w:outline w:val="false"/>
+                <w:shadow w:val="false"/>
+                <w:color w:val="000000"/>
+                <w:sz w:val="24"/>
+                <w:szCs w:val="24"/>
+                <w:u w:val="none"/>
+              </w:rPr>
+              <w:t>:c</w:t>
+            </w:r>
+            <w:r>
+              <w:rPr>
+                <w:rFonts w:ascii="Liberation Sans" w:hAnsi="Liberation Sans"/>
+                <w:b w:val="false"/>
+                <w:bCs w:val="false"/>
+                <w:i w:val="false"/>
+                <w:iCs w:val="false"/>
+                <w:strike w:val="false"/>
+                <w:dstrike w:val="false"/>
+                <w:outline w:val="false"/>
+                <w:shadow w:val="false"/>
+                <w:color w:val="000000"/>
+                <w:sz w:val="24"/>
+                <w:szCs w:val="24"/>
+                <w:u w:val="none"/>
+              </w:rPr>
+              <w:t>onvCRLF()</w:t>
             </w:r>
             <w:r>
               <w:rPr>
@@ -1448,7 +2786,7 @@
       <w:pPr>
         <w:pStyle w:val="Normal"/>
         <w:bidi w:val="0"/>
-        <w:jc w:val="start"/>
+        <w:jc w:val="left"/>
         <w:rPr>
           <w:rFonts w:ascii="Liberation Sans" w:hAnsi="Liberation Sans"/>
         </w:rPr>
@@ -1463,7 +2801,7 @@
       <w:pPr>
         <w:pStyle w:val="Normal"/>
         <w:bidi w:val="0"/>
-        <w:jc w:val="start"/>
+        <w:jc w:val="left"/>
         <w:rPr>
           <w:rFonts w:ascii="Liberation Sans" w:hAnsi="Liberation Sans"/>
         </w:rPr>
@@ -1478,19 +2816,11 @@
       <w:pPr>
         <w:pStyle w:val="Normal"/>
         <w:bidi w:val="0"/>
-        <w:jc w:val="start"/>
-        <w:rPr>
-          <w:rFonts w:ascii="Liberation Sans" w:hAnsi="Liberation Sans"/>
-          <w:sz w:val="22"/>
-          <w:szCs w:val="22"/>
-        </w:rPr>
+        <w:jc w:val="left"/>
+        <w:rPr/>
       </w:pPr>
       <w:r>
-        <w:rPr>
-          <w:rFonts w:ascii="Liberation Sans" w:hAnsi="Liberation Sans"/>
-          <w:sz w:val="22"/>
-          <w:szCs w:val="22"/>
-        </w:rPr>
+        <w:rPr/>
       </w:r>
     </w:p>
     <w:sectPr>
@@ -1513,15 +2843,12 @@
       <w:rPr>
         <w:rFonts w:ascii="Liberation Serif" w:hAnsi="Liberation Serif" w:eastAsia="Songti SC" w:cs="Arial Unicode MS"/>
         <w:kern w:val="2"/>
-        <w:sz w:val="24"/>
         <w:szCs w:val="24"/>
         <w:lang w:val="fr-FR" w:eastAsia="zh-CN" w:bidi="hi-IN"/>
       </w:rPr>
     </w:rPrDefault>
     <w:pPrDefault>
-      <w:pPr>
-        <w:widowControl/>
-      </w:pPr>
+      <w:pPr/>
     </w:pPrDefault>
   </w:docDefaults>
   <w:style w:type="paragraph" w:styleId="Normal">
@@ -1529,10 +2856,9 @@
     <w:qFormat/>
     <w:pPr>
       <w:widowControl/>
-      <w:kinsoku w:val="true"/>
-      <w:overflowPunct w:val="true"/>
-      <w:autoSpaceDE w:val="true"/>
+      <w:overflowPunct w:val="false"/>
       <w:bidi w:val="0"/>
+      <w:jc w:val="left"/>
     </w:pPr>
     <w:rPr>
       <w:rFonts w:ascii="Liberation Serif" w:hAnsi="Liberation Serif" w:eastAsia="Songti SC" w:cs="Arial Unicode MS"/>

</xml_diff>